<commit_message>
updated presentation and paper
</commit_message>
<xml_diff>
--- a/Paper/FogBus.docx
+++ b/Paper/FogBus.docx
@@ -107,7 +107,10 @@
     </w:p>
     <w:p>
       <w:r>
-        <w:t>Koala is a lightweight and platform independent framework which allows an end-to-end implementation of fog, edge and cloud computing environment. It is designed to run on almost all IoT</w:t>
+        <w:t>FogBus</w:t>
+      </w:r>
+      <w:r>
+        <w:t xml:space="preserve"> is a lightweight and platform independent framework which allows an end-to-end implementation of fog, edge and cloud computing environment. It is designed to run on almost all IoT</w:t>
       </w:r>
       <w:r>
         <w:t>/embedded</w:t>
@@ -2536,14 +2539,26 @@
       </w:r>
     </w:p>
     <w:p>
-      <w:r>
-        <w:t xml:space="preserve">All nodes were connected using a local </w:t>
-      </w:r>
-      <w:r>
-        <w:t>hotspot</w:t>
+      <w:pPr>
+        <w:pStyle w:val="ListParagraph"/>
+        <w:numPr>
+          <w:ilvl w:val="0"/>
+          <w:numId w:val="31"/>
+        </w:numPr>
+      </w:pPr>
+      <w:r>
+        <w:t>Sensor: Pulse Oximeter</w:t>
       </w:r>
       <w:bookmarkStart w:id="1" w:name="_GoBack"/>
       <w:bookmarkEnd w:id="1"/>
+    </w:p>
+    <w:p>
+      <w:r>
+        <w:t xml:space="preserve">All nodes were connected using a local </w:t>
+      </w:r>
+      <w:r>
+        <w:t>hotspot</w:t>
+      </w:r>
       <w:r>
         <w:t>.</w:t>
       </w:r>
@@ -7980,7 +7995,7 @@
 </file>
 
 <file path=customXml/itemProps1.xml><?xml version="1.0" encoding="utf-8"?>
-<ds:datastoreItem xmlns:ds="http://schemas.openxmlformats.org/officeDocument/2006/customXml" ds:itemID="{9C66E047-2E47-4929-8D26-4B0EC4E1B3BA}">
+<ds:datastoreItem xmlns:ds="http://schemas.openxmlformats.org/officeDocument/2006/customXml" ds:itemID="{D6623F55-F873-4D13-89B0-F8CC460E6669}">
   <ds:schemaRefs>
     <ds:schemaRef ds:uri="http://schemas.openxmlformats.org/officeDocument/2006/bibliography"/>
   </ds:schemaRefs>

</xml_diff>

<commit_message>
Added master public key check
</commit_message>
<xml_diff>
--- a/Paper/FogBus.docx
+++ b/Paper/FogBus.docx
@@ -29,6 +29,12 @@
           <w:rStyle w:val="Heading3Char"/>
         </w:rPr>
         <w:t>research</w:t>
+      </w:r>
+      <w:r>
+        <w:rPr>
+          <w:rStyle w:val="Heading3Char"/>
+        </w:rPr>
+        <w:t xml:space="preserve"> secured using Blockchain Technology</w:t>
       </w:r>
     </w:p>
     <w:p>
@@ -833,6 +839,27 @@
           <w:b/>
         </w:rPr>
       </w:pPr>
+      <w:r>
+        <w:rPr>
+          <w:b/>
+        </w:rPr>
+        <w:t>2. Blockchain</w:t>
+      </w:r>
+      <w:r>
+        <w:rPr>
+          <w:b/>
+        </w:rPr>
+        <w:t xml:space="preserve"> and Digital Signature</w:t>
+      </w:r>
+    </w:p>
+    <w:p>
+      <w:pPr>
+        <w:rPr>
+          <w:b/>
+        </w:rPr>
+      </w:pPr>
+      <w:bookmarkStart w:id="1" w:name="_GoBack"/>
+      <w:bookmarkEnd w:id="1"/>
     </w:p>
     <w:p>
       <w:pPr>
@@ -845,7 +872,13 @@
         <w:rPr>
           <w:b/>
         </w:rPr>
-        <w:t xml:space="preserve">2. Data Input-Output </w:t>
+        <w:t>3</w:t>
+      </w:r>
+      <w:r>
+        <w:rPr>
+          <w:b/>
+        </w:rPr>
+        <w:t xml:space="preserve">. Data Input-Output </w:t>
       </w:r>
     </w:p>
     <w:p>
@@ -884,7 +917,13 @@
         <w:rPr>
           <w:b/>
         </w:rPr>
-        <w:t>3. Computation over data</w:t>
+        <w:t>4</w:t>
+      </w:r>
+      <w:r>
+        <w:rPr>
+          <w:b/>
+        </w:rPr>
+        <w:t>. Computation over data</w:t>
       </w:r>
     </w:p>
     <w:p>
@@ -916,7 +955,13 @@
         <w:rPr>
           <w:b/>
         </w:rPr>
-        <w:t>4. Storage of Data</w:t>
+        <w:t>5</w:t>
+      </w:r>
+      <w:r>
+        <w:rPr>
+          <w:b/>
+        </w:rPr>
+        <w:t>. Storage of Data</w:t>
       </w:r>
     </w:p>
     <w:p>
@@ -941,7 +986,7 @@
         <w:rPr>
           <w:b/>
         </w:rPr>
-        <w:t>5</w:t>
+        <w:t>6</w:t>
       </w:r>
       <w:r>
         <w:rPr>
@@ -2549,8 +2594,6 @@
       <w:r>
         <w:t>Sensor: Pulse Oximeter</w:t>
       </w:r>
-      <w:bookmarkStart w:id="1" w:name="_GoBack"/>
-      <w:bookmarkEnd w:id="1"/>
     </w:p>
     <w:p>
       <w:r>
@@ -5290,7 +5333,7 @@
         <w:rFonts w:hint="default"/>
       </w:rPr>
     </w:lvl>
-    <w:lvl w:ilvl="1" w:tplc="40090019" w:tentative="1">
+    <w:lvl w:ilvl="1" w:tplc="40090019">
       <w:start w:val="1"/>
       <w:numFmt w:val="lowerLetter"/>
       <w:lvlText w:val="%2."/>
@@ -7995,7 +8038,7 @@
 </file>
 
 <file path=customXml/itemProps1.xml><?xml version="1.0" encoding="utf-8"?>
-<ds:datastoreItem xmlns:ds="http://schemas.openxmlformats.org/officeDocument/2006/customXml" ds:itemID="{D6623F55-F873-4D13-89B0-F8CC460E6669}">
+<ds:datastoreItem xmlns:ds="http://schemas.openxmlformats.org/officeDocument/2006/customXml" ds:itemID="{095584C8-6C9E-4BB5-8D29-026046B4D08D}">
   <ds:schemaRefs>
     <ds:schemaRef ds:uri="http://schemas.openxmlformats.org/officeDocument/2006/bibliography"/>
   </ds:schemaRefs>

</xml_diff>

<commit_message>
updated paper and presentation
</commit_message>
<xml_diff>
--- a/Paper/FogBus.docx
+++ b/Paper/FogBus.docx
@@ -853,13 +853,524 @@
       </w:r>
     </w:p>
     <w:p>
-      <w:pPr>
+      <w:r>
+        <w:t xml:space="preserve">Maintaining integrity of data and ensuring that data is not sent by an unregistered source is very important for the credibility of the system. This is extremely important in systems that maintain real time medical records, financial transactions and other secured platforms. </w:t>
+      </w:r>
+    </w:p>
+    <w:p>
+      <w:r>
+        <w:t xml:space="preserve">For the integrity of data and prevention from tampering of existing data the model uses Blockchain Technology. Technically, blockchain is a suite of distributed ledger technologies that can be programmed to record and track anything of value. </w:t>
+      </w:r>
+    </w:p>
+    <w:p>
+      <w:r>
+        <w:lastRenderedPageBreak/>
+        <w:t xml:space="preserve">Whenever new data is received by the Master node, it packs it to form a “block”. This block hash a </w:t>
+      </w:r>
+      <w:r>
+        <w:t xml:space="preserve">SHA256 </w:t>
+      </w:r>
+      <w:r>
+        <w:t>hash value which</w:t>
+      </w:r>
+      <w:r>
+        <w:t xml:space="preserve"> is created using the data, block index and a nonce value. The Master node, whenever creating a block mines the block to create a “proof-of-work” which allows the hash to have a particular form/pattern. The Master also creates a random public/private key pair that allow to for a unique signature with the original data. The private key is not shared with the worker node and only data, signature and public key are shared. With this the Worker node is able to verify that the data is from a legitimate source as it saves the public key of the Master node. If any other key is used, that data is rejected. Also, </w:t>
+      </w:r>
+      <w:r>
+        <w:t xml:space="preserve">the public/private key pair is kept dynamic per block generation to prevent </w:t>
+      </w:r>
+      <w:r>
+        <w:t xml:space="preserve">hackers to generate private key using brute force techniques. Even if one is able to generate a private key for a transaction, it would change for the next and thus become </w:t>
+      </w:r>
+      <w:proofErr w:type="spellStart"/>
+      <w:r>
+        <w:t>unhackable</w:t>
+      </w:r>
+      <w:proofErr w:type="spellEnd"/>
+      <w:r>
+        <w:t xml:space="preserve">. </w:t>
+      </w:r>
+    </w:p>
+    <w:p>
+      <w:r>
+        <w:rPr>
+          <w:noProof/>
+        </w:rPr>
+        <mc:AlternateContent>
+          <mc:Choice Requires="wps">
+            <w:drawing>
+              <wp:anchor distT="45720" distB="45720" distL="114300" distR="114300" simplePos="0" relativeHeight="251679744" behindDoc="0" locked="0" layoutInCell="1" allowOverlap="1" wp14:anchorId="5D165F7E" wp14:editId="77516F07">
+                <wp:simplePos x="0" y="0"/>
+                <wp:positionH relativeFrom="column">
+                  <wp:posOffset>4229100</wp:posOffset>
+                </wp:positionH>
+                <wp:positionV relativeFrom="paragraph">
+                  <wp:posOffset>683260</wp:posOffset>
+                </wp:positionV>
+                <wp:extent cx="1539240" cy="518160"/>
+                <wp:effectExtent l="0" t="0" r="22860" b="15240"/>
+                <wp:wrapSquare wrapText="bothSides"/>
+                <wp:docPr id="17" name="Text Box 2"/>
+                <wp:cNvGraphicFramePr>
+                  <a:graphicFrameLocks xmlns:a="http://schemas.openxmlformats.org/drawingml/2006/main"/>
+                </wp:cNvGraphicFramePr>
+                <a:graphic xmlns:a="http://schemas.openxmlformats.org/drawingml/2006/main">
+                  <a:graphicData uri="http://schemas.microsoft.com/office/word/2010/wordprocessingShape">
+                    <wps:wsp>
+                      <wps:cNvSpPr txBox="1">
+                        <a:spLocks noChangeArrowheads="1"/>
+                      </wps:cNvSpPr>
+                      <wps:spPr bwMode="auto">
+                        <a:xfrm>
+                          <a:off x="0" y="0"/>
+                          <a:ext cx="1539240" cy="518160"/>
+                        </a:xfrm>
+                        <a:prstGeom prst="rect">
+                          <a:avLst/>
+                        </a:prstGeom>
+                        <a:solidFill>
+                          <a:srgbClr val="FFFFFF"/>
+                        </a:solidFill>
+                        <a:ln w="9525">
+                          <a:solidFill>
+                            <a:srgbClr val="000000"/>
+                          </a:solidFill>
+                          <a:miter lim="800000"/>
+                          <a:headEnd/>
+                          <a:tailEnd/>
+                        </a:ln>
+                      </wps:spPr>
+                      <wps:txbx>
+                        <w:txbxContent>
+                          <w:p>
+                            <w:r>
+                              <w:t>Ensure data recorded from genuine source</w:t>
+                            </w:r>
+                          </w:p>
+                        </w:txbxContent>
+                      </wps:txbx>
+                      <wps:bodyPr rot="0" vert="horz" wrap="square" lIns="91440" tIns="45720" rIns="91440" bIns="45720" anchor="t" anchorCtr="0">
+                        <a:noAutofit/>
+                      </wps:bodyPr>
+                    </wps:wsp>
+                  </a:graphicData>
+                </a:graphic>
+                <wp14:sizeRelH relativeFrom="margin">
+                  <wp14:pctWidth>0</wp14:pctWidth>
+                </wp14:sizeRelH>
+                <wp14:sizeRelV relativeFrom="margin">
+                  <wp14:pctHeight>0</wp14:pctHeight>
+                </wp14:sizeRelV>
+              </wp:anchor>
+            </w:drawing>
+          </mc:Choice>
+          <mc:Fallback>
+            <w:pict>
+              <v:shape w14:anchorId="5D165F7E" id="_x0000_s1028" type="#_x0000_t202" style="position:absolute;left:0;text-align:left;margin-left:333pt;margin-top:53.8pt;width:121.2pt;height:40.8pt;z-index:251679744;visibility:visible;mso-wrap-style:square;mso-width-percent:0;mso-height-percent:0;mso-wrap-distance-left:9pt;mso-wrap-distance-top:3.6pt;mso-wrap-distance-right:9pt;mso-wrap-distance-bottom:3.6pt;mso-position-horizontal:absolute;mso-position-horizontal-relative:text;mso-position-vertical:absolute;mso-position-vertical-relative:text;mso-width-percent:0;mso-height-percent:0;mso-width-relative:margin;mso-height-relative:margin;v-text-anchor:top" o:gfxdata="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">
+                <v:textbox>
+                  <w:txbxContent>
+                    <w:p>
+                      <w:r>
+                        <w:t>Ensure data recorded from genuine source</w:t>
+                      </w:r>
+                    </w:p>
+                  </w:txbxContent>
+                </v:textbox>
+                <w10:wrap type="square"/>
+              </v:shape>
+            </w:pict>
+          </mc:Fallback>
+        </mc:AlternateContent>
+      </w:r>
+      <w:r>
+        <w:t>The user is also given ability to track the data/block flow through the worker nodes by displaying the latest hashes of the blockchain copy at each node. This ensures that the user is able to see and automatically take action on which nodes are more prone to attack and/or are being targeted by hackers.</w:t>
+      </w:r>
+    </w:p>
+    <w:p>
+      <w:pPr>
+        <w:pStyle w:val="ListParagraph"/>
+        <w:numPr>
+          <w:ilvl w:val="0"/>
+          <w:numId w:val="32"/>
+        </w:numPr>
+      </w:pPr>
+      <w:r>
+        <w:rPr>
+          <w:noProof/>
+        </w:rPr>
+        <mc:AlternateContent>
+          <mc:Choice Requires="wps">
+            <w:drawing>
+              <wp:anchor distT="0" distB="0" distL="114300" distR="114300" simplePos="0" relativeHeight="251675648" behindDoc="0" locked="0" layoutInCell="1" allowOverlap="1" wp14:anchorId="65769824" wp14:editId="364FB10C">
+                <wp:simplePos x="0" y="0"/>
+                <wp:positionH relativeFrom="column">
+                  <wp:posOffset>3855720</wp:posOffset>
+                </wp:positionH>
+                <wp:positionV relativeFrom="paragraph">
+                  <wp:posOffset>5080</wp:posOffset>
+                </wp:positionV>
+                <wp:extent cx="198120" cy="327660"/>
+                <wp:effectExtent l="0" t="0" r="30480" b="15240"/>
+                <wp:wrapNone/>
+                <wp:docPr id="15" name="Right Brace 15"/>
+                <wp:cNvGraphicFramePr/>
+                <a:graphic xmlns:a="http://schemas.openxmlformats.org/drawingml/2006/main">
+                  <a:graphicData uri="http://schemas.microsoft.com/office/word/2010/wordprocessingShape">
+                    <wps:wsp>
+                      <wps:cNvSpPr/>
+                      <wps:spPr>
+                        <a:xfrm>
+                          <a:off x="0" y="0"/>
+                          <a:ext cx="198120" cy="327660"/>
+                        </a:xfrm>
+                        <a:prstGeom prst="rightBrace">
+                          <a:avLst/>
+                        </a:prstGeom>
+                      </wps:spPr>
+                      <wps:style>
+                        <a:lnRef idx="3">
+                          <a:schemeClr val="accent2"/>
+                        </a:lnRef>
+                        <a:fillRef idx="0">
+                          <a:schemeClr val="accent2"/>
+                        </a:fillRef>
+                        <a:effectRef idx="2">
+                          <a:schemeClr val="accent2"/>
+                        </a:effectRef>
+                        <a:fontRef idx="minor">
+                          <a:schemeClr val="tx1"/>
+                        </a:fontRef>
+                      </wps:style>
+                      <wps:bodyPr rot="0" spcFirstLastPara="0" vertOverflow="overflow" horzOverflow="overflow" vert="horz" wrap="square" lIns="91440" tIns="45720" rIns="91440" bIns="45720" numCol="1" spcCol="0" rtlCol="0" fromWordArt="0" anchor="ctr" anchorCtr="0" forceAA="0" compatLnSpc="1">
+                        <a:prstTxWarp prst="textNoShape">
+                          <a:avLst/>
+                        </a:prstTxWarp>
+                        <a:noAutofit/>
+                      </wps:bodyPr>
+                    </wps:wsp>
+                  </a:graphicData>
+                </a:graphic>
+                <wp14:sizeRelH relativeFrom="margin">
+                  <wp14:pctWidth>0</wp14:pctWidth>
+                </wp14:sizeRelH>
+                <wp14:sizeRelV relativeFrom="margin">
+                  <wp14:pctHeight>0</wp14:pctHeight>
+                </wp14:sizeRelV>
+              </wp:anchor>
+            </w:drawing>
+          </mc:Choice>
+          <mc:Fallback>
+            <w:pict>
+              <v:shapetype w14:anchorId="2521A4CF" id="_x0000_t88" coordsize="21600,21600" o:spt="88" adj="1800,10800" path="m,qx10800@0l10800@2qy21600@11,10800@3l10800@1qy,21600e" filled="f">
+                <v:formulas>
+                  <v:f eqn="val #0"/>
+                  <v:f eqn="sum 21600 0 #0"/>
+                  <v:f eqn="sum #1 0 #0"/>
+                  <v:f eqn="sum #1 #0 0"/>
+                  <v:f eqn="prod #0 9598 32768"/>
+                  <v:f eqn="sum 21600 0 @4"/>
+                  <v:f eqn="sum 21600 0 #1"/>
+                  <v:f eqn="min #1 @6"/>
+                  <v:f eqn="prod @7 1 2"/>
+                  <v:f eqn="prod #0 2 1"/>
+                  <v:f eqn="sum 21600 0 @9"/>
+                  <v:f eqn="val #1"/>
+                </v:formulas>
+                <v:path arrowok="t" o:connecttype="custom" o:connectlocs="0,0;21600,@11;0,21600" textboxrect="0,@4,7637,@5"/>
+                <v:handles>
+                  <v:h position="center,#0" yrange="0,@8"/>
+                  <v:h position="bottomRight,#1" yrange="@9,@10"/>
+                </v:handles>
+              </v:shapetype>
+              <v:shape id="Right Brace 15" o:spid="_x0000_s1026" type="#_x0000_t88" style="position:absolute;margin-left:303.6pt;margin-top:.4pt;width:15.6pt;height:25.8pt;z-index:251675648;visibility:visible;mso-wrap-style:square;mso-width-percent:0;mso-height-percent:0;mso-wrap-distance-left:9pt;mso-wrap-distance-top:0;mso-wrap-distance-right:9pt;mso-wrap-distance-bottom:0;mso-position-horizontal:absolute;mso-position-horizontal-relative:text;mso-position-vertical:absolute;mso-position-vertical-relative:text;mso-width-percent:0;mso-height-percent:0;mso-width-relative:margin;mso-height-relative:margin;v-text-anchor:middle" o:gfxdata="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" adj="1088" strokecolor="#487b97 [3205]" strokeweight="1.5pt">
+                <v:stroke joinstyle="miter"/>
+              </v:shape>
+            </w:pict>
+          </mc:Fallback>
+        </mc:AlternateContent>
+      </w:r>
+      <w:r>
+        <w:t>Dynamic Public and private Key Generation</w:t>
+      </w:r>
+    </w:p>
+    <w:p>
+      <w:pPr>
+        <w:pStyle w:val="ListParagraph"/>
+        <w:numPr>
+          <w:ilvl w:val="0"/>
+          <w:numId w:val="32"/>
+        </w:numPr>
+      </w:pPr>
+      <w:r>
+        <w:t>Digital Signature Verification</w:t>
+      </w:r>
+    </w:p>
+    <w:p>
+      <w:pPr>
+        <w:pStyle w:val="ListParagraph"/>
+        <w:numPr>
+          <w:ilvl w:val="0"/>
+          <w:numId w:val="32"/>
+        </w:numPr>
+      </w:pPr>
+      <w:r>
+        <w:rPr>
+          <w:noProof/>
+        </w:rPr>
+        <mc:AlternateContent>
+          <mc:Choice Requires="wps">
+            <w:drawing>
+              <wp:anchor distT="0" distB="0" distL="114300" distR="114300" simplePos="0" relativeHeight="251677696" behindDoc="0" locked="0" layoutInCell="1" allowOverlap="1" wp14:anchorId="59351086" wp14:editId="2F55E79F">
+                <wp:simplePos x="0" y="0"/>
+                <wp:positionH relativeFrom="column">
+                  <wp:posOffset>3863340</wp:posOffset>
+                </wp:positionH>
+                <wp:positionV relativeFrom="paragraph">
+                  <wp:posOffset>7620</wp:posOffset>
+                </wp:positionV>
+                <wp:extent cx="259080" cy="922020"/>
+                <wp:effectExtent l="0" t="0" r="45720" b="11430"/>
+                <wp:wrapNone/>
+                <wp:docPr id="16" name="Right Brace 16"/>
+                <wp:cNvGraphicFramePr/>
+                <a:graphic xmlns:a="http://schemas.openxmlformats.org/drawingml/2006/main">
+                  <a:graphicData uri="http://schemas.microsoft.com/office/word/2010/wordprocessingShape">
+                    <wps:wsp>
+                      <wps:cNvSpPr/>
+                      <wps:spPr>
+                        <a:xfrm>
+                          <a:off x="0" y="0"/>
+                          <a:ext cx="259080" cy="922020"/>
+                        </a:xfrm>
+                        <a:prstGeom prst="rightBrace">
+                          <a:avLst/>
+                        </a:prstGeom>
+                      </wps:spPr>
+                      <wps:style>
+                        <a:lnRef idx="3">
+                          <a:schemeClr val="accent2"/>
+                        </a:lnRef>
+                        <a:fillRef idx="0">
+                          <a:schemeClr val="accent2"/>
+                        </a:fillRef>
+                        <a:effectRef idx="2">
+                          <a:schemeClr val="accent2"/>
+                        </a:effectRef>
+                        <a:fontRef idx="minor">
+                          <a:schemeClr val="tx1"/>
+                        </a:fontRef>
+                      </wps:style>
+                      <wps:bodyPr rot="0" spcFirstLastPara="0" vertOverflow="overflow" horzOverflow="overflow" vert="horz" wrap="square" lIns="91440" tIns="45720" rIns="91440" bIns="45720" numCol="1" spcCol="0" rtlCol="0" fromWordArt="0" anchor="ctr" anchorCtr="0" forceAA="0" compatLnSpc="1">
+                        <a:prstTxWarp prst="textNoShape">
+                          <a:avLst/>
+                        </a:prstTxWarp>
+                        <a:noAutofit/>
+                      </wps:bodyPr>
+                    </wps:wsp>
+                  </a:graphicData>
+                </a:graphic>
+                <wp14:sizeRelH relativeFrom="margin">
+                  <wp14:pctWidth>0</wp14:pctWidth>
+                </wp14:sizeRelH>
+                <wp14:sizeRelV relativeFrom="margin">
+                  <wp14:pctHeight>0</wp14:pctHeight>
+                </wp14:sizeRelV>
+              </wp:anchor>
+            </w:drawing>
+          </mc:Choice>
+          <mc:Fallback>
+            <w:pict>
+              <v:shape w14:anchorId="591A53A5" id="Right Brace 16" o:spid="_x0000_s1026" type="#_x0000_t88" style="position:absolute;margin-left:304.2pt;margin-top:.6pt;width:20.4pt;height:72.6pt;z-index:251677696;visibility:visible;mso-wrap-style:square;mso-width-percent:0;mso-height-percent:0;mso-wrap-distance-left:9pt;mso-wrap-distance-top:0;mso-wrap-distance-right:9pt;mso-wrap-distance-bottom:0;mso-position-horizontal:absolute;mso-position-horizontal-relative:text;mso-position-vertical:absolute;mso-position-vertical-relative:text;mso-width-percent:0;mso-height-percent:0;mso-width-relative:margin;mso-height-relative:margin;v-text-anchor:middle" o:gfxdata="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" adj="506" strokecolor="#487b97 [3205]" strokeweight="1.5pt">
+                <v:stroke joinstyle="miter"/>
+              </v:shape>
+            </w:pict>
+          </mc:Fallback>
+        </mc:AlternateContent>
+      </w:r>
+      <w:r>
+        <w:t>Blockchain maintenance and validation</w:t>
+      </w:r>
+    </w:p>
+    <w:p>
+      <w:pPr>
+        <w:pStyle w:val="ListParagraph"/>
+        <w:numPr>
+          <w:ilvl w:val="0"/>
+          <w:numId w:val="32"/>
+        </w:numPr>
+      </w:pPr>
+      <w:r>
+        <w:rPr>
+          <w:noProof/>
+        </w:rPr>
+        <mc:AlternateContent>
+          <mc:Choice Requires="wps">
+            <w:drawing>
+              <wp:anchor distT="45720" distB="45720" distL="114300" distR="114300" simplePos="0" relativeHeight="251681792" behindDoc="0" locked="0" layoutInCell="1" allowOverlap="1" wp14:anchorId="473D7879" wp14:editId="127D2BD3">
+                <wp:simplePos x="0" y="0"/>
+                <wp:positionH relativeFrom="column">
+                  <wp:posOffset>4282440</wp:posOffset>
+                </wp:positionH>
+                <wp:positionV relativeFrom="paragraph">
+                  <wp:posOffset>114935</wp:posOffset>
+                </wp:positionV>
+                <wp:extent cx="1539240" cy="274320"/>
+                <wp:effectExtent l="0" t="0" r="22860" b="11430"/>
+                <wp:wrapSquare wrapText="bothSides"/>
+                <wp:docPr id="18" name="Text Box 2"/>
+                <wp:cNvGraphicFramePr>
+                  <a:graphicFrameLocks xmlns:a="http://schemas.openxmlformats.org/drawingml/2006/main"/>
+                </wp:cNvGraphicFramePr>
+                <a:graphic xmlns:a="http://schemas.openxmlformats.org/drawingml/2006/main">
+                  <a:graphicData uri="http://schemas.microsoft.com/office/word/2010/wordprocessingShape">
+                    <wps:wsp>
+                      <wps:cNvSpPr txBox="1">
+                        <a:spLocks noChangeArrowheads="1"/>
+                      </wps:cNvSpPr>
+                      <wps:spPr bwMode="auto">
+                        <a:xfrm>
+                          <a:off x="0" y="0"/>
+                          <a:ext cx="1539240" cy="274320"/>
+                        </a:xfrm>
+                        <a:prstGeom prst="rect">
+                          <a:avLst/>
+                        </a:prstGeom>
+                        <a:solidFill>
+                          <a:srgbClr val="FFFFFF"/>
+                        </a:solidFill>
+                        <a:ln w="9525">
+                          <a:solidFill>
+                            <a:srgbClr val="000000"/>
+                          </a:solidFill>
+                          <a:miter lim="800000"/>
+                          <a:headEnd/>
+                          <a:tailEnd/>
+                        </a:ln>
+                      </wps:spPr>
+                      <wps:txbx>
+                        <w:txbxContent>
+                          <w:p>
+                            <w:r>
+                              <w:t xml:space="preserve">Ensure data </w:t>
+                            </w:r>
+                            <w:r>
+                              <w:t>integrity</w:t>
+                            </w:r>
+                          </w:p>
+                        </w:txbxContent>
+                      </wps:txbx>
+                      <wps:bodyPr rot="0" vert="horz" wrap="square" lIns="91440" tIns="45720" rIns="91440" bIns="45720" anchor="t" anchorCtr="0">
+                        <a:noAutofit/>
+                      </wps:bodyPr>
+                    </wps:wsp>
+                  </a:graphicData>
+                </a:graphic>
+                <wp14:sizeRelH relativeFrom="margin">
+                  <wp14:pctWidth>0</wp14:pctWidth>
+                </wp14:sizeRelH>
+                <wp14:sizeRelV relativeFrom="margin">
+                  <wp14:pctHeight>0</wp14:pctHeight>
+                </wp14:sizeRelV>
+              </wp:anchor>
+            </w:drawing>
+          </mc:Choice>
+          <mc:Fallback>
+            <w:pict>
+              <v:shape w14:anchorId="473D7879" id="_x0000_s1029" type="#_x0000_t202" style="position:absolute;left:0;text-align:left;margin-left:337.2pt;margin-top:9.05pt;width:121.2pt;height:21.6pt;z-index:251681792;visibility:visible;mso-wrap-style:square;mso-width-percent:0;mso-height-percent:0;mso-wrap-distance-left:9pt;mso-wrap-distance-top:3.6pt;mso-wrap-distance-right:9pt;mso-wrap-distance-bottom:3.6pt;mso-position-horizontal:absolute;mso-position-horizontal-relative:text;mso-position-vertical:absolute;mso-position-vertical-relative:text;mso-width-percent:0;mso-height-percent:0;mso-width-relative:margin;mso-height-relative:margin;v-text-anchor:top" o:gfxdata="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">
+                <v:textbox>
+                  <w:txbxContent>
+                    <w:p>
+                      <w:r>
+                        <w:t xml:space="preserve">Ensure data </w:t>
+                      </w:r>
+                      <w:r>
+                        <w:t>integrity</w:t>
+                      </w:r>
+                    </w:p>
+                  </w:txbxContent>
+                </v:textbox>
+                <w10:wrap type="square"/>
+              </v:shape>
+            </w:pict>
+          </mc:Fallback>
+        </mc:AlternateContent>
+      </w:r>
+      <w:r>
+        <w:t>Proof of work sharing and verification</w:t>
+      </w:r>
+    </w:p>
+    <w:p>
+      <w:pPr>
+        <w:pStyle w:val="ListParagraph"/>
+        <w:numPr>
+          <w:ilvl w:val="0"/>
+          <w:numId w:val="32"/>
+        </w:numPr>
+      </w:pPr>
+      <w:r>
+        <w:t>Automatic majority chain deployed in minority workers</w:t>
+      </w:r>
+    </w:p>
+    <w:p>
+      <w:pPr>
+        <w:pStyle w:val="ListParagraph"/>
+        <w:numPr>
+          <w:ilvl w:val="0"/>
+          <w:numId w:val="32"/>
+        </w:numPr>
+      </w:pPr>
+      <w:r>
+        <w:t>User displayed the latest hashes of each node</w:t>
+      </w:r>
+    </w:p>
+    <w:p>
+      <w:pPr>
+        <w:ind w:firstLine="720"/>
         <w:rPr>
           <w:b/>
         </w:rPr>
       </w:pPr>
+      <w:r>
+        <w:rPr>
+          <w:b/>
+        </w:rPr>
+        <w:t>3</w:t>
+      </w:r>
+      <w:r>
+        <w:rPr>
+          <w:b/>
+        </w:rPr>
+        <w:t xml:space="preserve">. Data Input-Output </w:t>
+      </w:r>
+    </w:p>
+    <w:p>
+      <w:r>
+        <w:t>There exist several ways of interacting and sharing data from sensors and among fog nodes.</w:t>
+      </w:r>
+      <w:r>
+        <w:t xml:space="preserve"> It is crucial that this data sharing mechanism is failsafe in terms of data theft and f</w:t>
+      </w:r>
       <w:bookmarkStart w:id="1" w:name="_GoBack"/>
       <w:bookmarkEnd w:id="1"/>
+      <w:r>
+        <w:t xml:space="preserve">raudulent manipulation. The streams of data might be or not be dedicated. Another important part is that the protocol followed for communication among fog devices should be supported by all nodes, complex and rarely used encryption standards may restrict diversity of devices that can be used. </w:t>
+      </w:r>
+    </w:p>
+    <w:p>
+      <w:r>
+        <w:t xml:space="preserve">The sharing of data with sensors and actuators needs to be </w:t>
+      </w:r>
+      <w:r>
+        <w:t xml:space="preserve">as close to real time as possible. </w:t>
+      </w:r>
+      <w:r>
+        <w:t xml:space="preserve">For mission critical application proper data transfer frequencies are important. For the case of static transfer frequencies, very high frequencies can lead to computation lag from the worker nodes, very low frequency can cause reduction in the Quality-of-service (QoS). </w:t>
+      </w:r>
+    </w:p>
+    <w:p>
+      <w:r>
+        <w:t>The current model uses HTTP protocol for communication between different nodes in the local network and the Aneka’s protocols for task distribution to cloud and other devices. All data is currently transferred in plain text using the HTTP REST APIs specifically GET and POST.</w:t>
+      </w:r>
     </w:p>
     <w:p>
       <w:pPr>
@@ -872,38 +1383,32 @@
         <w:rPr>
           <w:b/>
         </w:rPr>
-        <w:t>3</w:t>
+        <w:lastRenderedPageBreak/>
+        <w:t>4</w:t>
       </w:r>
       <w:r>
         <w:rPr>
           <w:b/>
         </w:rPr>
-        <w:t xml:space="preserve">. Data Input-Output </w:t>
-      </w:r>
-    </w:p>
-    <w:p>
-      <w:r>
-        <w:t>There exist several ways of interacting and sharing data from sensors and among fog nodes.</w:t>
-      </w:r>
-      <w:r>
-        <w:t xml:space="preserve"> It is crucial that this data sharing mechanism is failsafe in terms of data theft and fraudulent manipulation. The streams of data might be or not be dedicated. Another important part is that the protocol followed for communication among fog devices should be supported by all nodes, complex and rarely used encryption standards may restrict diversity of devices that can be used. </w:t>
-      </w:r>
-    </w:p>
-    <w:p>
-      <w:r>
-        <w:lastRenderedPageBreak/>
-        <w:t xml:space="preserve">The sharing of data with sensors and actuators needs to be </w:t>
-      </w:r>
-      <w:r>
-        <w:t xml:space="preserve">as close to real time as possible. </w:t>
-      </w:r>
-      <w:r>
-        <w:t xml:space="preserve">For mission critical application proper data transfer frequencies are important. For the case of static transfer frequencies, very high frequencies can lead to computation lag from the worker nodes, very low frequency can cause reduction in the Quality-of-service (QoS). </w:t>
-      </w:r>
-    </w:p>
-    <w:p>
-      <w:r>
-        <w:t>The current model uses HTTP protocol for communication between different nodes in the local network and the Aneka’s protocols for task distribution to cloud and other devices. All data is currently transferred in plain text using the HTTP REST APIs specifically GET and POST.</w:t>
+        <w:t>. Computation over data</w:t>
+      </w:r>
+    </w:p>
+    <w:p>
+      <w:r>
+        <w:t xml:space="preserve">Another important criteria for model development is that it is generic in terms of the service it provides. In the IoT world there are several applications in which Fog, Edge and Cloud Computing can be used, and there are several others that </w:t>
+      </w:r>
+      <w:r>
+        <w:t xml:space="preserve">haven’t even been thought of. It is important that the frame work allows services to be used that can be changed, modified and/or extended easily. </w:t>
+      </w:r>
+    </w:p>
+    <w:p>
+      <w:r>
+        <w:t>The computation/analysis requirement of the service also affects the Resource management policy and data transfer rate requirements. Based on different services and end-user requirements, performance metrics can be designed and the framework can be optimized accordingly.</w:t>
+      </w:r>
+    </w:p>
+    <w:p>
+      <w:r>
+        <w:t xml:space="preserve">The model uses Java runtime environment for data analysis due to it’s ability to be run in diverse machines. </w:t>
       </w:r>
     </w:p>
     <w:p>
@@ -917,50 +1422,12 @@
         <w:rPr>
           <w:b/>
         </w:rPr>
-        <w:t>4</w:t>
+        <w:t>5</w:t>
       </w:r>
       <w:r>
         <w:rPr>
           <w:b/>
         </w:rPr>
-        <w:t>. Computation over data</w:t>
-      </w:r>
-    </w:p>
-    <w:p>
-      <w:r>
-        <w:t xml:space="preserve">Another important criteria for model development is that it is generic in terms of the service it provides. In the IoT world there are several applications in which Fog, Edge and Cloud Computing can be used, and there are several others that </w:t>
-      </w:r>
-      <w:r>
-        <w:t xml:space="preserve">haven’t even been thought of. It is important that the frame work allows services to be used that can be changed, modified and/or extended easily. </w:t>
-      </w:r>
-    </w:p>
-    <w:p>
-      <w:r>
-        <w:t>The computation/analysis requirement of the service also affects the Resource management policy and data transfer rate requirements. Based on different services and end-user requirements, performance metrics can be designed and the framework can be optimized accordingly.</w:t>
-      </w:r>
-    </w:p>
-    <w:p>
-      <w:r>
-        <w:t xml:space="preserve">The model uses Java runtime environment for data analysis due to it’s ability to be run in diverse machines. </w:t>
-      </w:r>
-    </w:p>
-    <w:p>
-      <w:pPr>
-        <w:ind w:firstLine="720"/>
-        <w:rPr>
-          <w:b/>
-        </w:rPr>
-      </w:pPr>
-      <w:r>
-        <w:rPr>
-          <w:b/>
-        </w:rPr>
-        <w:t>5</w:t>
-      </w:r>
-      <w:r>
-        <w:rPr>
-          <w:b/>
-        </w:rPr>
         <w:t>. Storage of Data</w:t>
       </w:r>
     </w:p>
@@ -971,6 +1438,8 @@
       <w:r>
         <w:t xml:space="preserve">. It is thus important to implement strategies/techniques that keep data resilient and prevent it from tampering. Not only keeping saved data secure is important, but the methods used for data extraction and sharing among nodes is also a concern. </w:t>
       </w:r>
+    </w:p>
+    <w:p>
       <w:r>
         <w:tab/>
       </w:r>
@@ -1066,7 +1535,6 @@
         </w:numPr>
       </w:pPr>
       <w:r>
-        <w:lastRenderedPageBreak/>
         <w:t>Display/Modify/Erase data collected</w:t>
       </w:r>
     </w:p>
@@ -1111,6 +1579,7 @@
         <w:rPr>
           <w:noProof/>
         </w:rPr>
+        <w:lastRenderedPageBreak/>
         <w:drawing>
           <wp:inline distT="0" distB="0" distL="0" distR="0" wp14:anchorId="2C896C46" wp14:editId="47033AF4">
             <wp:extent cx="6400800" cy="4114165"/>
@@ -1239,7 +1708,7 @@
           </mc:Choice>
           <mc:Fallback>
             <w:pict>
-              <v:shape w14:anchorId="2578DE1D" id="_x0000_s1028" type="#_x0000_t202" style="position:absolute;margin-left:0;margin-top:.5pt;width:192.85pt;height:39.4pt;z-index:251662336;visibility:visible;mso-wrap-style:square;mso-width-percent:0;mso-height-percent:0;mso-wrap-distance-left:9pt;mso-wrap-distance-top:3.6pt;mso-wrap-distance-right:9pt;mso-wrap-distance-bottom:3.6pt;mso-position-horizontal:center;mso-position-horizontal-relative:margin;mso-position-vertical:absolute;mso-position-vertical-relative:text;mso-width-percent:0;mso-height-percent:0;mso-width-relative:margin;mso-height-relative:margin;v-text-anchor:top" o:gfxdata="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">
+              <v:shape w14:anchorId="2578DE1D" id="_x0000_s1030" type="#_x0000_t202" style="position:absolute;margin-left:0;margin-top:.5pt;width:192.85pt;height:39.4pt;z-index:251662336;visibility:visible;mso-wrap-style:square;mso-width-percent:0;mso-height-percent:0;mso-wrap-distance-left:9pt;mso-wrap-distance-top:3.6pt;mso-wrap-distance-right:9pt;mso-wrap-distance-bottom:3.6pt;mso-position-horizontal:center;mso-position-horizontal-relative:margin;mso-position-vertical:absolute;mso-position-vertical-relative:text;mso-width-percent:0;mso-height-percent:0;mso-width-relative:margin;mso-height-relative:margin;v-text-anchor:top" o:gfxdata="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">
                 <v:textbox>
                   <w:txbxContent>
                     <w:p>
@@ -1302,7 +1771,7 @@
         <w:jc w:val="left"/>
       </w:pPr>
       <w:r>
-        <w:t>Aneka analysis code (Based on C# and .NET)</w:t>
+        <w:t>Blockchain Interface (Based on Java)</w:t>
       </w:r>
     </w:p>
     <w:p>
@@ -1315,7 +1784,7 @@
         <w:jc w:val="left"/>
       </w:pPr>
       <w:r>
-        <w:t>Analysis Jar file (Based on Java)</w:t>
+        <w:t>Aneka analysis code (Based on C# and .NET)</w:t>
       </w:r>
     </w:p>
     <w:p>
@@ -1328,6 +1797,19 @@
         <w:jc w:val="left"/>
       </w:pPr>
       <w:r>
+        <w:t>Analysis Jar file (Based on Java)</w:t>
+      </w:r>
+    </w:p>
+    <w:p>
+      <w:pPr>
+        <w:pStyle w:val="ListParagraph"/>
+        <w:numPr>
+          <w:ilvl w:val="0"/>
+          <w:numId w:val="24"/>
+        </w:numPr>
+        <w:jc w:val="left"/>
+      </w:pPr>
+      <w:r>
         <w:t>User Interface (Android App, or web-based interface)</w:t>
       </w:r>
     </w:p>
@@ -1398,7 +1880,18 @@
         <w:ind w:firstLine="720"/>
       </w:pPr>
       <w:r>
-        <w:t xml:space="preserve">5. Distribute data with other parameters among worker nodes and Aneka (or itself) </w:t>
+        <w:t>5. Maintain and validate blockchains</w:t>
+      </w:r>
+    </w:p>
+    <w:p>
+      <w:pPr>
+        <w:ind w:firstLine="720"/>
+      </w:pPr>
+      <w:r>
+        <w:t>6</w:t>
+      </w:r>
+      <w:r>
+        <w:t xml:space="preserve">. Distribute data with other parameters among worker nodes and Aneka (or itself) </w:t>
       </w:r>
     </w:p>
     <w:p>
@@ -1451,12 +1944,15 @@
         <w:t xml:space="preserve"> </w:t>
       </w:r>
       <w:r>
-        <w:t xml:space="preserve">command, the database name and table name are verified. After the form, the database and table connection success are shown on the web page. </w:t>
-      </w:r>
-    </w:p>
-    <w:p>
+        <w:t xml:space="preserve">command, the database name </w:t>
+      </w:r>
       <w:r>
         <w:lastRenderedPageBreak/>
+        <w:t xml:space="preserve">and table name are verified. After the form, the database and table connection success are shown on the web page. </w:t>
+      </w:r>
+    </w:p>
+    <w:p>
+      <w:r>
         <w:t>The login information is checked using the SQL query to find entry with the given details. If the number of returned rows is greater than 0 then the login is successful and page navigates to “</w:t>
       </w:r>
       <w:proofErr w:type="spellStart"/>
@@ -1567,13 +2063,24 @@
       <w:r>
         <w:t xml:space="preserve">Another task performed by the manager page is to synchronize the Jar file used for analysis. The “Sync Jar File” button sends a request to the manager page of each worker node to synchronize the executable jar file from master. The worker node then downloads the master’s copy of the executable and overwrites </w:t>
       </w:r>
+      <w:r>
+        <w:t>its</w:t>
+      </w:r>
+      <w:r>
+        <w:t xml:space="preserve"> own with it. </w:t>
+      </w:r>
+    </w:p>
+    <w:p>
+      <w:r>
+        <w:t xml:space="preserve">This script also lets user configure other worker nodes automatically by sending it’s IP address and latest public key to other nodes for updating. The configuration files of the worker nodes </w:t>
+      </w:r>
       <w:proofErr w:type="gramStart"/>
       <w:r>
-        <w:t>it’s</w:t>
+        <w:t>is</w:t>
       </w:r>
       <w:proofErr w:type="gramEnd"/>
       <w:r>
-        <w:t xml:space="preserve"> own with it. </w:t>
+        <w:t xml:space="preserve"> updated and manual configuration update is not required.  </w:t>
       </w:r>
     </w:p>
     <w:p>
@@ -1611,6 +2118,7 @@
     </w:p>
     <w:p>
       <w:r>
+        <w:lastRenderedPageBreak/>
         <w:t xml:space="preserve">Variables </w:t>
       </w:r>
       <w:r>
@@ -1714,203 +2222,298 @@
         <w:rPr>
           <w:i/>
         </w:rPr>
+        <w:t>$</w:t>
+      </w:r>
+      <w:proofErr w:type="spellStart"/>
+      <w:r>
+        <w:rPr>
+          <w:i/>
+        </w:rPr>
+        <w:t>my_var</w:t>
+      </w:r>
+      <w:proofErr w:type="spellEnd"/>
+      <w:r>
+        <w:t xml:space="preserve"> is set to 100, and error message is displayed on the screen. Setting load to 100 has the effect that this node would never get the task and hence removed from load balancing IPs. The next time the worker IPs are accessed for load, this is checked again and if the particular worker node is available, it is taken into the load balancer. </w:t>
+      </w:r>
+    </w:p>
+    <w:p>
+      <w:r>
+        <w:t xml:space="preserve">Using a for loop, the </w:t>
+      </w:r>
+      <w:r>
+        <w:rPr>
+          <w:i/>
+        </w:rPr>
+        <w:t>$loads</w:t>
+      </w:r>
+      <w:r>
+        <w:t xml:space="preserve"> array is populated by accessing the “</w:t>
+      </w:r>
+      <w:proofErr w:type="spellStart"/>
+      <w:r>
+        <w:t>load.php</w:t>
+      </w:r>
+      <w:proofErr w:type="spellEnd"/>
+      <w:r>
+        <w:t xml:space="preserve">” of the </w:t>
+      </w:r>
+      <w:r>
+        <w:t xml:space="preserve">workers </w:t>
+      </w:r>
+      <w:r>
+        <w:t xml:space="preserve">corresponding </w:t>
+      </w:r>
+      <w:r>
+        <w:t xml:space="preserve">to the </w:t>
+      </w:r>
+      <w:r>
+        <w:t>IP address. If the load of any worker is &lt; 80%, then the variable</w:t>
+      </w:r>
+      <w:r>
+        <w:t>s</w:t>
+      </w:r>
+      <w:r>
+        <w:t xml:space="preserve"> </w:t>
+      </w:r>
+      <w:r>
+        <w:rPr>
+          <w:i/>
+        </w:rPr>
+        <w:t>$</w:t>
+      </w:r>
+      <w:proofErr w:type="spellStart"/>
+      <w:r>
+        <w:rPr>
+          <w:i/>
+        </w:rPr>
+        <w:t>toMaster</w:t>
+      </w:r>
+      <w:proofErr w:type="spellEnd"/>
+      <w:r>
+        <w:t xml:space="preserve"> </w:t>
+      </w:r>
+      <w:r>
+        <w:t xml:space="preserve">and </w:t>
+      </w:r>
+      <w:r>
+        <w:rPr>
+          <w:i/>
+        </w:rPr>
+        <w:t>$</w:t>
+      </w:r>
+      <w:proofErr w:type="spellStart"/>
+      <w:r>
+        <w:rPr>
+          <w:i/>
+        </w:rPr>
+        <w:t>toAneka</w:t>
+      </w:r>
+      <w:proofErr w:type="spellEnd"/>
+      <w:r>
+        <w:t xml:space="preserve"> are</w:t>
+      </w:r>
+      <w:r>
+        <w:t xml:space="preserve"> set to false. In effect, when master is enabled as worker, this sets </w:t>
+      </w:r>
+      <w:r>
+        <w:rPr>
+          <w:i/>
+        </w:rPr>
+        <w:t>$</w:t>
+      </w:r>
+      <w:proofErr w:type="spellStart"/>
+      <w:r>
+        <w:rPr>
+          <w:i/>
+        </w:rPr>
+        <w:t>toMaster</w:t>
+      </w:r>
+      <w:proofErr w:type="spellEnd"/>
+      <w:r>
+        <w:t xml:space="preserve"> to true only when all worker nodes have more that 80% load.</w:t>
+      </w:r>
+      <w:r>
+        <w:t xml:space="preserve"> Same is the case for Aneka container.</w:t>
+      </w:r>
+      <w:r>
+        <w:t xml:space="preserve"> If the task is not given to the master</w:t>
+      </w:r>
+      <w:r>
+        <w:t xml:space="preserve"> or Aneka</w:t>
+      </w:r>
+      <w:r>
+        <w:t xml:space="preserve">, i.e. </w:t>
+      </w:r>
+      <w:r>
+        <w:rPr>
+          <w:i/>
+        </w:rPr>
+        <w:t>$</w:t>
+      </w:r>
+      <w:proofErr w:type="spellStart"/>
+      <w:r>
+        <w:rPr>
+          <w:i/>
+        </w:rPr>
+        <w:t>toMaster</w:t>
+      </w:r>
+      <w:proofErr w:type="spellEnd"/>
+      <w:r>
+        <w:t xml:space="preserve"> and </w:t>
+      </w:r>
+      <w:r>
+        <w:rPr>
+          <w:i/>
+        </w:rPr>
+        <w:t>$</w:t>
+      </w:r>
+      <w:proofErr w:type="spellStart"/>
+      <w:r>
+        <w:rPr>
+          <w:i/>
+        </w:rPr>
+        <w:t>toAneka</w:t>
+      </w:r>
+      <w:proofErr w:type="spellEnd"/>
+      <w:r>
+        <w:t xml:space="preserve"> are</w:t>
+      </w:r>
+      <w:r>
+        <w:t xml:space="preserve"> false, then the IP of the worker with minimum load gets the task. </w:t>
+      </w:r>
+      <w:r>
+        <w:t>The task is sent using the GET method to the “</w:t>
+      </w:r>
+      <w:proofErr w:type="spellStart"/>
+      <w:r>
+        <w:t>worker.php</w:t>
+      </w:r>
+      <w:proofErr w:type="spellEnd"/>
+      <w:r>
+        <w:t>” script of the worker with that IP address. Otherwise, randomly either the master or Aneka gets the task. If the task is sent to master, then it is sent using GET method the “</w:t>
+      </w:r>
+      <w:proofErr w:type="spellStart"/>
+      <w:r>
+        <w:t>worker.php</w:t>
+      </w:r>
+      <w:proofErr w:type="spellEnd"/>
+      <w:r>
+        <w:t>” script in the local machine. If the task is sent to Aneka, then it is sent using the GET method to the “</w:t>
+      </w:r>
+      <w:proofErr w:type="spellStart"/>
+      <w:r>
+        <w:t>workerAneka.php</w:t>
+      </w:r>
+      <w:proofErr w:type="spellEnd"/>
+      <w:r>
+        <w:t xml:space="preserve">”. </w:t>
+      </w:r>
+    </w:p>
+    <w:p>
+      <w:r>
+        <w:t>The load balancing strategy used is shown in Figure 4.</w:t>
+      </w:r>
+    </w:p>
+    <w:p>
+      <w:r>
+        <w:t xml:space="preserve">This script also sends the block details to the other worker nodes. It saves the data received from the sensors to a data file which the </w:t>
+      </w:r>
+      <w:proofErr w:type="spellStart"/>
+      <w:r>
+        <w:t>MasterInterface</w:t>
+      </w:r>
+      <w:proofErr w:type="spellEnd"/>
+      <w:r>
+        <w:t xml:space="preserve"> java application uses to form a new block. The new block hash values and proof-of-work with public key and signature are shared to each node for updating blockchains. If any node reports error in terms of blockchain tampering or signature verification, then the blockchain in majority of the network is copied to that node. </w:t>
+      </w:r>
+    </w:p>
+    <w:p>
+      <w:pPr>
+        <w:pStyle w:val="ListParagraph"/>
+        <w:numPr>
+          <w:ilvl w:val="0"/>
+          <w:numId w:val="25"/>
+        </w:numPr>
+        <w:rPr>
+          <w:b/>
+        </w:rPr>
+      </w:pPr>
+      <w:r>
+        <w:rPr>
+          <w:b/>
+        </w:rPr>
+        <w:t>MasterInterface.jar</w:t>
+      </w:r>
+    </w:p>
+    <w:p>
+      <w:r>
+        <w:t>This file acts as the blockchain interface for the Master node. It forms new blocks and generates random public/private key value pairs and shares with worker nodes. It also maintains its own blockchain and sends data, hash values and proof-of-work to other nodes for verification.</w:t>
+      </w:r>
+      <w:r>
+        <w:t xml:space="preserve"> All hashes are generated using SHA256 algorithm and </w:t>
+      </w:r>
+      <w:r>
+        <w:t>data transferred in Base64 encoding.</w:t>
+      </w:r>
+    </w:p>
+    <w:p>
+      <w:r>
         <w:lastRenderedPageBreak/>
-        <w:t>$</w:t>
-      </w:r>
-      <w:proofErr w:type="spellStart"/>
-      <w:r>
-        <w:rPr>
-          <w:i/>
-        </w:rPr>
-        <w:t>my_var</w:t>
-      </w:r>
-      <w:proofErr w:type="spellEnd"/>
-      <w:r>
-        <w:t xml:space="preserve"> is set to 100, and error message is displayed on the screen. Setting load to 100 has the effect that this node would never get the task and hence removed from load balancing IPs. The next time the worker IPs are accessed for load, this is checked again and if the particular worker node is available, it is taken into the load balancer. </w:t>
-      </w:r>
-    </w:p>
-    <w:p>
-      <w:r>
-        <w:t xml:space="preserve">Using a for loop, the </w:t>
-      </w:r>
-      <w:r>
-        <w:rPr>
-          <w:i/>
-        </w:rPr>
-        <w:t>$loads</w:t>
-      </w:r>
-      <w:r>
-        <w:t xml:space="preserve"> array is populated by accessing the “</w:t>
-      </w:r>
-      <w:proofErr w:type="spellStart"/>
-      <w:r>
-        <w:t>load.php</w:t>
-      </w:r>
-      <w:proofErr w:type="spellEnd"/>
-      <w:r>
-        <w:t xml:space="preserve">” of the </w:t>
-      </w:r>
-      <w:r>
-        <w:t xml:space="preserve">workers </w:t>
-      </w:r>
-      <w:r>
-        <w:t xml:space="preserve">corresponding </w:t>
-      </w:r>
-      <w:r>
-        <w:t xml:space="preserve">to the </w:t>
-      </w:r>
-      <w:r>
-        <w:t>IP address. If the load of any worker is &lt; 80%, then the variable</w:t>
-      </w:r>
-      <w:r>
-        <w:t>s</w:t>
-      </w:r>
-      <w:r>
-        <w:t xml:space="preserve"> </w:t>
-      </w:r>
-      <w:r>
-        <w:rPr>
-          <w:i/>
-        </w:rPr>
-        <w:t>$</w:t>
-      </w:r>
-      <w:proofErr w:type="spellStart"/>
-      <w:r>
-        <w:rPr>
-          <w:i/>
-        </w:rPr>
-        <w:t>toMaster</w:t>
-      </w:r>
-      <w:proofErr w:type="spellEnd"/>
-      <w:r>
-        <w:t xml:space="preserve"> </w:t>
-      </w:r>
-      <w:r>
-        <w:t xml:space="preserve">and </w:t>
-      </w:r>
-      <w:r>
-        <w:rPr>
-          <w:i/>
-        </w:rPr>
-        <w:t>$</w:t>
-      </w:r>
-      <w:proofErr w:type="spellStart"/>
-      <w:r>
-        <w:rPr>
-          <w:i/>
-        </w:rPr>
-        <w:t>toAneka</w:t>
-      </w:r>
-      <w:proofErr w:type="spellEnd"/>
-      <w:r>
-        <w:t xml:space="preserve"> are</w:t>
-      </w:r>
-      <w:r>
-        <w:t xml:space="preserve"> set to false. In effect, when master is enabled as worker, this sets </w:t>
-      </w:r>
-      <w:r>
-        <w:rPr>
-          <w:i/>
-        </w:rPr>
-        <w:t>$</w:t>
-      </w:r>
-      <w:proofErr w:type="spellStart"/>
-      <w:r>
-        <w:rPr>
-          <w:i/>
-        </w:rPr>
-        <w:t>toMaster</w:t>
-      </w:r>
-      <w:proofErr w:type="spellEnd"/>
-      <w:r>
-        <w:t xml:space="preserve"> to true only when all worker nodes have more that 80% load.</w:t>
-      </w:r>
-      <w:r>
-        <w:t xml:space="preserve"> Same is the case for Aneka container.</w:t>
-      </w:r>
-      <w:r>
-        <w:t xml:space="preserve"> If the task is not given to the master</w:t>
-      </w:r>
-      <w:r>
-        <w:t xml:space="preserve"> or Aneka</w:t>
-      </w:r>
-      <w:r>
-        <w:t xml:space="preserve">, i.e. </w:t>
-      </w:r>
-      <w:r>
-        <w:rPr>
-          <w:i/>
-        </w:rPr>
-        <w:t>$</w:t>
-      </w:r>
-      <w:proofErr w:type="spellStart"/>
-      <w:r>
-        <w:rPr>
-          <w:i/>
-        </w:rPr>
-        <w:t>toMaster</w:t>
-      </w:r>
-      <w:proofErr w:type="spellEnd"/>
-      <w:r>
-        <w:t xml:space="preserve"> and </w:t>
-      </w:r>
-      <w:r>
-        <w:rPr>
-          <w:i/>
-        </w:rPr>
-        <w:t>$</w:t>
-      </w:r>
-      <w:proofErr w:type="spellStart"/>
-      <w:r>
-        <w:rPr>
-          <w:i/>
-        </w:rPr>
-        <w:t>toAneka</w:t>
-      </w:r>
-      <w:proofErr w:type="spellEnd"/>
-      <w:r>
-        <w:t xml:space="preserve"> are</w:t>
-      </w:r>
-      <w:r>
-        <w:t xml:space="preserve"> false, then the IP of the worker with minimum load gets the task. </w:t>
-      </w:r>
-      <w:r>
-        <w:t>The task is sent using the GET method to the “</w:t>
-      </w:r>
-      <w:proofErr w:type="spellStart"/>
-      <w:r>
-        <w:t>worker.php</w:t>
-      </w:r>
-      <w:proofErr w:type="spellEnd"/>
-      <w:r>
-        <w:t>” script of the worker with that IP address. Otherwise, randomly either the master or Aneka gets the task. If the task is sent to master, then it is sent using GET method the “</w:t>
-      </w:r>
-      <w:proofErr w:type="spellStart"/>
-      <w:r>
-        <w:t>worker.php</w:t>
-      </w:r>
-      <w:proofErr w:type="spellEnd"/>
-      <w:r>
-        <w:t>” script in the local machine. If the task is sent to Aneka, then it is sent using the GET method to the “</w:t>
-      </w:r>
-      <w:proofErr w:type="spellStart"/>
-      <w:r>
-        <w:t>workerAneka.php</w:t>
-      </w:r>
-      <w:proofErr w:type="spellEnd"/>
-      <w:r>
-        <w:t xml:space="preserve">”. </w:t>
-      </w:r>
-    </w:p>
-    <w:p>
-      <w:r>
-        <w:t>The load balancing strategy used is shown in Figure 4.</w:t>
+        <w:t xml:space="preserve">Each block also maintains it’s timestamp of creation for backtracking and validation of chronological sequence of block creation in the chain. This helps in checking if a block created later in time has not been inserted in between in fraudulent manipulation. </w:t>
       </w:r>
     </w:p>
     <w:p>
       <w:pPr>
         <w:jc w:val="center"/>
       </w:pPr>
+      <w:r>
+        <w:rPr>
+          <w:noProof/>
+        </w:rPr>
+        <w:drawing>
+          <wp:inline distT="0" distB="0" distL="0" distR="0" wp14:anchorId="2DFFBA3A" wp14:editId="0D0CB71E">
+            <wp:extent cx="2362200" cy="4502002"/>
+            <wp:effectExtent l="0" t="0" r="0" b="0"/>
+            <wp:docPr id="8" name="Picture 8"/>
+            <wp:cNvGraphicFramePr>
+              <a:graphicFrameLocks xmlns:a="http://schemas.openxmlformats.org/drawingml/2006/main" noChangeAspect="1"/>
+            </wp:cNvGraphicFramePr>
+            <a:graphic xmlns:a="http://schemas.openxmlformats.org/drawingml/2006/main">
+              <a:graphicData uri="http://schemas.openxmlformats.org/drawingml/2006/picture">
+                <pic:pic xmlns:pic="http://schemas.openxmlformats.org/drawingml/2006/picture">
+                  <pic:nvPicPr>
+                    <pic:cNvPr id="8" name="load-balancing.png"/>
+                    <pic:cNvPicPr/>
+                  </pic:nvPicPr>
+                  <pic:blipFill>
+                    <a:blip r:embed="rId14" cstate="print">
+                      <a:extLst>
+                        <a:ext uri="{28A0092B-C50C-407E-A947-70E740481C1C}">
+                          <a14:useLocalDpi xmlns:a14="http://schemas.microsoft.com/office/drawing/2010/main" val="0"/>
+                        </a:ext>
+                      </a:extLst>
+                    </a:blip>
+                    <a:stretch>
+                      <a:fillRect/>
+                    </a:stretch>
+                  </pic:blipFill>
+                  <pic:spPr>
+                    <a:xfrm>
+                      <a:off x="0" y="0"/>
+                      <a:ext cx="2392973" cy="4560651"/>
+                    </a:xfrm>
+                    <a:prstGeom prst="rect">
+                      <a:avLst/>
+                    </a:prstGeom>
+                  </pic:spPr>
+                </pic:pic>
+              </a:graphicData>
+            </a:graphic>
+          </wp:inline>
+        </w:drawing>
+      </w:r>
+    </w:p>
+    <w:p>
       <w:r>
         <w:rPr>
           <w:noProof/>
@@ -1918,13 +2521,13 @@
         <mc:AlternateContent>
           <mc:Choice Requires="wps">
             <w:drawing>
-              <wp:anchor distT="45720" distB="45720" distL="114300" distR="114300" simplePos="0" relativeHeight="251669504" behindDoc="0" locked="0" layoutInCell="1" allowOverlap="1" wp14:anchorId="27D3185B" wp14:editId="0AD31A5C">
+              <wp:anchor distT="45720" distB="45720" distL="114300" distR="114300" simplePos="0" relativeHeight="251669504" behindDoc="0" locked="0" layoutInCell="1" allowOverlap="1" wp14:anchorId="27D3185B" wp14:editId="6F8623AF">
                 <wp:simplePos x="0" y="0"/>
                 <wp:positionH relativeFrom="column">
                   <wp:posOffset>1920240</wp:posOffset>
                 </wp:positionH>
                 <wp:positionV relativeFrom="paragraph">
-                  <wp:posOffset>4627245</wp:posOffset>
+                  <wp:posOffset>245110</wp:posOffset>
                 </wp:positionV>
                 <wp:extent cx="2484120" cy="480060"/>
                 <wp:effectExtent l="0" t="0" r="11430" b="15240"/>
@@ -1985,7 +2588,7 @@
           </mc:Choice>
           <mc:Fallback>
             <w:pict>
-              <v:shape w14:anchorId="27D3185B" id="_x0000_s1029" type="#_x0000_t202" style="position:absolute;left:0;text-align:left;margin-left:151.2pt;margin-top:364.35pt;width:195.6pt;height:37.8pt;z-index:251669504;visibility:visible;mso-wrap-style:square;mso-width-percent:0;mso-height-percent:0;mso-wrap-distance-left:9pt;mso-wrap-distance-top:3.6pt;mso-wrap-distance-right:9pt;mso-wrap-distance-bottom:3.6pt;mso-position-horizontal:absolute;mso-position-horizontal-relative:text;mso-position-vertical:absolute;mso-position-vertical-relative:text;mso-width-percent:0;mso-height-percent:0;mso-width-relative:margin;mso-height-relative:margin;v-text-anchor:top" o:gfxdata="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">
+              <v:shape w14:anchorId="27D3185B" id="_x0000_s1031" type="#_x0000_t202" style="position:absolute;left:0;text-align:left;margin-left:151.2pt;margin-top:19.3pt;width:195.6pt;height:37.8pt;z-index:251669504;visibility:visible;mso-wrap-style:square;mso-width-percent:0;mso-height-percent:0;mso-wrap-distance-left:9pt;mso-wrap-distance-top:3.6pt;mso-wrap-distance-right:9pt;mso-wrap-distance-bottom:3.6pt;mso-position-horizontal:absolute;mso-position-horizontal-relative:text;mso-position-vertical:absolute;mso-position-vertical-relative:text;mso-width-percent:0;mso-height-percent:0;mso-width-relative:margin;mso-height-relative:margin;v-text-anchor:top" o:gfxdata="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">
                 <v:textbox>
                   <w:txbxContent>
                     <w:p>
@@ -2000,64 +2603,34 @@
           </mc:Fallback>
         </mc:AlternateContent>
       </w:r>
-      <w:r>
-        <w:rPr>
-          <w:noProof/>
-        </w:rPr>
-        <w:drawing>
-          <wp:inline distT="0" distB="0" distL="0" distR="0" wp14:anchorId="2DFFBA3A" wp14:editId="2559DC91">
-            <wp:extent cx="2362200" cy="4502002"/>
-            <wp:effectExtent l="0" t="0" r="0" b="0"/>
-            <wp:docPr id="8" name="Picture 8"/>
-            <wp:cNvGraphicFramePr>
-              <a:graphicFrameLocks xmlns:a="http://schemas.openxmlformats.org/drawingml/2006/main" noChangeAspect="1"/>
-            </wp:cNvGraphicFramePr>
-            <a:graphic xmlns:a="http://schemas.openxmlformats.org/drawingml/2006/main">
-              <a:graphicData uri="http://schemas.openxmlformats.org/drawingml/2006/picture">
-                <pic:pic xmlns:pic="http://schemas.openxmlformats.org/drawingml/2006/picture">
-                  <pic:nvPicPr>
-                    <pic:cNvPr id="8" name="load-balancing.png"/>
-                    <pic:cNvPicPr/>
-                  </pic:nvPicPr>
-                  <pic:blipFill>
-                    <a:blip r:embed="rId14" cstate="print">
-                      <a:extLst>
-                        <a:ext uri="{28A0092B-C50C-407E-A947-70E740481C1C}">
-                          <a14:useLocalDpi xmlns:a14="http://schemas.microsoft.com/office/drawing/2010/main" val="0"/>
-                        </a:ext>
-                      </a:extLst>
-                    </a:blip>
-                    <a:stretch>
-                      <a:fillRect/>
-                    </a:stretch>
-                  </pic:blipFill>
-                  <pic:spPr>
-                    <a:xfrm>
-                      <a:off x="0" y="0"/>
-                      <a:ext cx="2392973" cy="4560651"/>
-                    </a:xfrm>
-                    <a:prstGeom prst="rect">
-                      <a:avLst/>
-                    </a:prstGeom>
-                  </pic:spPr>
-                </pic:pic>
-              </a:graphicData>
-            </a:graphic>
-          </wp:inline>
-        </w:drawing>
-      </w:r>
-    </w:p>
-    <w:p>
+    </w:p>
+    <w:p/>
+    <w:p/>
+    <w:p>
+      <w:r>
+        <w:t xml:space="preserve">The received results from the worker node are displayed on the webpage and a cumulative graph shows all the data that has been recorded since the user was registered. </w:t>
+      </w:r>
+    </w:p>
+    <w:p>
+      <w:pPr>
+        <w:jc w:val="left"/>
+        <w:rPr>
+          <w:rFonts w:asciiTheme="majorHAnsi" w:eastAsiaTheme="majorEastAsia" w:hAnsiTheme="majorHAnsi" w:cstheme="majorBidi"/>
+          <w:b/>
+          <w:sz w:val="36"/>
+          <w:szCs w:val="24"/>
+        </w:rPr>
+      </w:pPr>
+      <w:r>
+        <w:br w:type="page"/>
+      </w:r>
+    </w:p>
+    <w:p>
+      <w:pPr>
+        <w:pStyle w:val="Heading3"/>
+      </w:pPr>
       <w:r>
         <w:lastRenderedPageBreak/>
-        <w:t xml:space="preserve">The received results from the worker node are displayed on the webpage and a cumulative graph shows all the data that has been recorded since the user was registered. </w:t>
-      </w:r>
-    </w:p>
-    <w:p>
-      <w:pPr>
-        <w:pStyle w:val="Heading3"/>
-      </w:pPr>
-      <w:r>
         <w:t>Aneka</w:t>
       </w:r>
     </w:p>
@@ -2114,7 +2687,10 @@
     </w:p>
     <w:p>
       <w:r>
-        <w:t xml:space="preserve">Blockchain has been implemented in this to ensure data integrity and secure the data and results from hackers. Whenever a new thread or task is spun, the proof of work is calculated by the master node and is sent to other nodes for verification. If verification passes then the block of data is added to the chain, otherwise the data is discarded. Each time new task is sent, the chain is validated by checking the correctness of the last block’s hash value and matching the previous has value of the last block with the hash value of second last block. </w:t>
+        <w:t>Here also b</w:t>
+      </w:r>
+      <w:r>
+        <w:t xml:space="preserve">lockchain has been implemented in this to ensure data integrity and secure the data and results from hackers. Whenever a new thread or task is spun, the proof of work is calculated by the master node and is sent to other nodes for verification. If verification passes then the block of data is added to the chain, otherwise the data is discarded. Each time new task is sent, the chain is validated by checking the correctness of the last block’s hash value and matching the previous has value of the last block with the hash value of second last block. </w:t>
       </w:r>
     </w:p>
     <w:p>
@@ -2200,6 +2776,7 @@
         <w:t xml:space="preserve">) to get the system CPU load and displays it on the webpage. </w:t>
       </w:r>
     </w:p>
+    <w:p/>
     <w:p>
       <w:pPr>
         <w:pStyle w:val="ListParagraph"/>
@@ -2231,6 +2808,7 @@
         <w:t xml:space="preserve">It also displays the current set IP address of the Master which is saved in the configuration file (config.txt) and the analysis file name that is being used for computation on the data. </w:t>
       </w:r>
     </w:p>
+    <w:p/>
     <w:p>
       <w:pPr>
         <w:pStyle w:val="ListParagraph"/>
@@ -2252,27 +2830,32 @@
       <w:proofErr w:type="spellEnd"/>
     </w:p>
     <w:p>
+      <w:r>
+        <w:t>The “</w:t>
+      </w:r>
+      <w:proofErr w:type="spellStart"/>
+      <w:r>
+        <w:t>worker.php</w:t>
+      </w:r>
+      <w:proofErr w:type="spellEnd"/>
+      <w:r>
+        <w:t>” script receives data to be analyzed using the GET method. It saves the data in “data.txt” and sets the first line to “Analysis Done = false</w:t>
+      </w:r>
+      <w:r>
+        <w:t>” and executes the executable Jar application</w:t>
+      </w:r>
+      <w:r>
+        <w:t>. The Java based analysis application parses this data, saves results in “result.txt” and changes the first line of “data.txt” to “Analysis Done = true”. This script waits till the first line changes to the latter and then parses the result file. The parsed output is displayed on the web page.</w:t>
+      </w:r>
+    </w:p>
+    <w:p>
       <w:pPr>
         <w:rPr>
           <w:b/>
         </w:rPr>
       </w:pPr>
       <w:r>
-        <w:t>The “</w:t>
-      </w:r>
-      <w:proofErr w:type="spellStart"/>
-      <w:r>
-        <w:t>worker.php</w:t>
-      </w:r>
-      <w:proofErr w:type="spellEnd"/>
-      <w:r>
-        <w:t>” script receives data to be analyzed using the GET method. It saves the data in “data.txt” and sets the first line to “Analysis Done = false</w:t>
-      </w:r>
-      <w:r>
-        <w:t>” and executes the executable Jar application</w:t>
-      </w:r>
-      <w:r>
-        <w:t xml:space="preserve">. The Java based analysis application parses this data, saves results in “result.txt” and changes the first line of “data.txt” to “Analysis Done = true”. This script waits till the first line changes to the latter and then parses the result file. The parsed output is displayed on the web page. </w:t>
+        <w:t xml:space="preserve"> </w:t>
       </w:r>
       <w:r>
         <w:rPr>
@@ -2292,6 +2875,147 @@
           <w:b/>
         </w:rPr>
       </w:pPr>
+      <w:proofErr w:type="spellStart"/>
+      <w:r>
+        <w:rPr>
+          <w:b/>
+        </w:rPr>
+        <w:t>Blockchain.php</w:t>
+      </w:r>
+      <w:proofErr w:type="spellEnd"/>
+      <w:r>
+        <w:rPr>
+          <w:b/>
+        </w:rPr>
+        <w:t xml:space="preserve"> and WorkerInterface.jar</w:t>
+      </w:r>
+    </w:p>
+    <w:p>
+      <w:r>
+        <w:t xml:space="preserve">This script takes in the updated block details from the master node and passes them to the </w:t>
+      </w:r>
+      <w:proofErr w:type="spellStart"/>
+      <w:r>
+        <w:t>WorkerInterface</w:t>
+      </w:r>
+      <w:proofErr w:type="spellEnd"/>
+      <w:r>
+        <w:t xml:space="preserve"> application. If the </w:t>
+      </w:r>
+      <w:proofErr w:type="spellStart"/>
+      <w:r>
+        <w:t>WorkerInterface</w:t>
+      </w:r>
+      <w:proofErr w:type="spellEnd"/>
+      <w:r>
+        <w:t xml:space="preserve"> application throws any exception in terms of data tampering or signature verification, it is reported to Master node. Data validation includes the following checks:</w:t>
+      </w:r>
+    </w:p>
+    <w:p>
+      <w:pPr>
+        <w:pStyle w:val="ListParagraph"/>
+        <w:numPr>
+          <w:ilvl w:val="0"/>
+          <w:numId w:val="33"/>
+        </w:numPr>
+      </w:pPr>
+      <w:r>
+        <w:t>Checking the source:</w:t>
+      </w:r>
+    </w:p>
+    <w:p>
+      <w:pPr>
+        <w:pStyle w:val="ListParagraph"/>
+        <w:numPr>
+          <w:ilvl w:val="1"/>
+          <w:numId w:val="33"/>
+        </w:numPr>
+      </w:pPr>
+      <w:r>
+        <w:t>Public Key received matches the registered public key of master node</w:t>
+      </w:r>
+    </w:p>
+    <w:p>
+      <w:pPr>
+        <w:pStyle w:val="ListParagraph"/>
+        <w:numPr>
+          <w:ilvl w:val="1"/>
+          <w:numId w:val="33"/>
+        </w:numPr>
+      </w:pPr>
+      <w:r>
+        <w:t>Signature Verification of data received with the public key</w:t>
+      </w:r>
+    </w:p>
+    <w:p>
+      <w:pPr>
+        <w:pStyle w:val="ListParagraph"/>
+        <w:numPr>
+          <w:ilvl w:val="0"/>
+          <w:numId w:val="33"/>
+        </w:numPr>
+      </w:pPr>
+      <w:r>
+        <w:t>Checking the</w:t>
+      </w:r>
+      <w:r>
+        <w:t xml:space="preserve"> block:</w:t>
+      </w:r>
+    </w:p>
+    <w:p>
+      <w:pPr>
+        <w:pStyle w:val="ListParagraph"/>
+        <w:numPr>
+          <w:ilvl w:val="1"/>
+          <w:numId w:val="33"/>
+        </w:numPr>
+      </w:pPr>
+      <w:r>
+        <w:t>Hash of the block matches the calculated hash value</w:t>
+      </w:r>
+    </w:p>
+    <w:p>
+      <w:pPr>
+        <w:pStyle w:val="ListParagraph"/>
+        <w:numPr>
+          <w:ilvl w:val="1"/>
+          <w:numId w:val="33"/>
+        </w:numPr>
+      </w:pPr>
+      <w:r>
+        <w:lastRenderedPageBreak/>
+        <w:t>Proof-of-work follows the required pattern</w:t>
+      </w:r>
+    </w:p>
+    <w:p>
+      <w:pPr>
+        <w:pStyle w:val="ListParagraph"/>
+        <w:numPr>
+          <w:ilvl w:val="1"/>
+          <w:numId w:val="33"/>
+        </w:numPr>
+      </w:pPr>
+      <w:r>
+        <w:t>Previous hash corresponds to the hash of the latest block</w:t>
+      </w:r>
+    </w:p>
+    <w:p>
+      <w:r>
+        <w:t>If the source verification fails then block is ignored and data breach is informed to the master node. If block details check fails then the errors are reported to master. If the block is valid, it is added to the blockchain and no errors are reported to Master.</w:t>
+      </w:r>
+    </w:p>
+    <w:p/>
+    <w:p>
+      <w:pPr>
+        <w:pStyle w:val="ListParagraph"/>
+        <w:numPr>
+          <w:ilvl w:val="0"/>
+          <w:numId w:val="27"/>
+        </w:numPr>
+        <w:rPr>
+          <w:b/>
+        </w:rPr>
+      </w:pPr>
       <w:r>
         <w:rPr>
           <w:b/>
@@ -2309,11 +3033,31 @@
     </w:p>
     <w:p/>
     <w:p/>
-    <w:p>
-      <w:r>
-        <w:t>The complete working of the software with details indicating how different scripts and applications interact; is shown in Figure 5.</w:t>
-      </w:r>
-    </w:p>
+    <w:p/>
+    <w:p/>
+    <w:p/>
+    <w:p/>
+    <w:p/>
+    <w:p/>
+    <w:p/>
+    <w:p/>
+    <w:p>
+      <w:r>
+        <w:t xml:space="preserve">The complete working of the </w:t>
+      </w:r>
+      <w:r>
+        <w:t>analysis tool</w:t>
+      </w:r>
+      <w:r>
+        <w:t xml:space="preserve"> with details indicating how different scripts and applications interact; is shown in Figure 5.</w:t>
+      </w:r>
+    </w:p>
+    <w:p>
+      <w:r>
+        <w:t>The complete working of blockchain interface is shown in Figure 6.</w:t>
+      </w:r>
+    </w:p>
+    <w:p/>
     <w:p>
       <w:pPr>
         <w:pStyle w:val="ListParagraph"/>
@@ -2382,7 +3126,10 @@
                         <w:txbxContent>
                           <w:p>
                             <w:r>
-                              <w:t>Figure 5: Complete working explanation of the implemented software</w:t>
+                              <w:t xml:space="preserve">Figure 5: Complete working explanation of the </w:t>
+                            </w:r>
+                            <w:r>
+                              <w:t>analysis tool</w:t>
                             </w:r>
                           </w:p>
                         </w:txbxContent>
@@ -2404,12 +3151,15 @@
           </mc:Choice>
           <mc:Fallback>
             <w:pict>
-              <v:shape w14:anchorId="67B8AC78" id="_x0000_s1030" type="#_x0000_t202" style="position:absolute;left:0;text-align:left;margin-left:0;margin-top:469.95pt;width:209.3pt;height:39.4pt;z-index:251667456;visibility:visible;mso-wrap-style:square;mso-width-percent:0;mso-height-percent:0;mso-wrap-distance-left:9pt;mso-wrap-distance-top:3.6pt;mso-wrap-distance-right:9pt;mso-wrap-distance-bottom:3.6pt;mso-position-horizontal:center;mso-position-horizontal-relative:margin;mso-position-vertical:absolute;mso-position-vertical-relative:text;mso-width-percent:0;mso-height-percent:0;mso-width-relative:margin;mso-height-relative:margin;v-text-anchor:top" o:gfxdata="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">
+              <v:shape w14:anchorId="67B8AC78" id="_x0000_s1032" type="#_x0000_t202" style="position:absolute;left:0;text-align:left;margin-left:0;margin-top:469.95pt;width:209.3pt;height:39.4pt;z-index:251667456;visibility:visible;mso-wrap-style:square;mso-width-percent:0;mso-height-percent:0;mso-wrap-distance-left:9pt;mso-wrap-distance-top:3.6pt;mso-wrap-distance-right:9pt;mso-wrap-distance-bottom:3.6pt;mso-position-horizontal:center;mso-position-horizontal-relative:margin;mso-position-vertical:absolute;mso-position-vertical-relative:text;mso-width-percent:0;mso-height-percent:0;mso-width-relative:margin;mso-height-relative:margin;v-text-anchor:top" o:gfxdata="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">
                 <v:textbox>
                   <w:txbxContent>
                     <w:p>
                       <w:r>
-                        <w:t>Figure 5: Complete working explanation of the implemented software</w:t>
+                        <w:t xml:space="preserve">Figure 5: Complete working explanation of the </w:t>
+                      </w:r>
+                      <w:r>
+                        <w:t>analysis tool</w:t>
                       </w:r>
                     </w:p>
                   </w:txbxContent>
@@ -3212,15 +3962,12 @@
           </mc:Choice>
           <mc:Fallback>
             <w:pict>
-              <v:shape w14:anchorId="7B77B373" id="_x0000_s1031" type="#_x0000_t202" style="position:absolute;margin-left:319.8pt;margin-top:396.6pt;width:140.4pt;height:22.8pt;z-index:251674624;visibility:visible;mso-wrap-style:square;mso-width-percent:0;mso-height-percent:0;mso-wrap-distance-left:9pt;mso-wrap-distance-top:3.6pt;mso-wrap-distance-right:9pt;mso-wrap-distance-bottom:3.6pt;mso-position-horizontal:absolute;mso-position-horizontal-relative:text;mso-position-vertical:absolute;mso-position-vertical-relative:text;mso-width-percent:0;mso-height-percent:0;mso-width-relative:margin;mso-height-relative:margin;v-text-anchor:top" o:gfxdata="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">
+              <v:shape w14:anchorId="7B77B373" id="_x0000_s1033" type="#_x0000_t202" style="position:absolute;margin-left:319.8pt;margin-top:396.6pt;width:140.4pt;height:22.8pt;z-index:251674624;visibility:visible;mso-wrap-style:square;mso-width-percent:0;mso-height-percent:0;mso-wrap-distance-left:9pt;mso-wrap-distance-top:3.6pt;mso-wrap-distance-right:9pt;mso-wrap-distance-bottom:3.6pt;mso-position-horizontal:absolute;mso-position-horizontal-relative:text;mso-position-vertical:absolute;mso-position-vertical-relative:text;mso-width-percent:0;mso-height-percent:0;mso-width-relative:margin;mso-height-relative:margin;v-text-anchor:top" o:gfxdata="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">
                 <v:textbox>
                   <w:txbxContent>
                     <w:p>
                       <w:r>
-                        <w:t>Session</w:t>
-                      </w:r>
-                      <w:r>
-                        <w:t xml:space="preserve"> screen of the app</w:t>
+                        <w:t>Session screen of the app</w:t>
                       </w:r>
                     </w:p>
                   </w:txbxContent>
@@ -3305,7 +4052,7 @@
           </mc:Choice>
           <mc:Fallback>
             <w:pict>
-              <v:shape w14:anchorId="5CFD83D0" id="_x0000_s1032" type="#_x0000_t202" style="position:absolute;margin-left:27pt;margin-top:396.6pt;width:148.2pt;height:25.2pt;z-index:251672576;visibility:visible;mso-wrap-style:square;mso-width-percent:0;mso-height-percent:0;mso-wrap-distance-left:9pt;mso-wrap-distance-top:3.6pt;mso-wrap-distance-right:9pt;mso-wrap-distance-bottom:3.6pt;mso-position-horizontal:absolute;mso-position-horizontal-relative:text;mso-position-vertical:absolute;mso-position-vertical-relative:text;mso-width-percent:0;mso-height-percent:0;mso-width-relative:margin;mso-height-relative:margin;v-text-anchor:top" o:gfxdata="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">
+              <v:shape w14:anchorId="5CFD83D0" id="_x0000_s1034" type="#_x0000_t202" style="position:absolute;margin-left:27pt;margin-top:396.6pt;width:148.2pt;height:25.2pt;z-index:251672576;visibility:visible;mso-wrap-style:square;mso-width-percent:0;mso-height-percent:0;mso-wrap-distance-left:9pt;mso-wrap-distance-top:3.6pt;mso-wrap-distance-right:9pt;mso-wrap-distance-bottom:3.6pt;mso-position-horizontal:absolute;mso-position-horizontal-relative:text;mso-position-vertical:absolute;mso-position-vertical-relative:text;mso-width-percent:0;mso-height-percent:0;mso-width-relative:margin;mso-height-relative:margin;v-text-anchor:top" o:gfxdata="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">
                 <v:textbox>
                   <w:txbxContent>
                     <w:p>
@@ -4153,6 +4900,119 @@
     </w:lvl>
   </w:abstractNum>
   <w:abstractNum w:abstractNumId="10" w15:restartNumberingAfterBreak="0">
+    <w:nsid w:val="191D2B98"/>
+    <w:multiLevelType w:val="hybridMultilevel"/>
+    <w:tmpl w:val="680C00E0"/>
+    <w:lvl w:ilvl="0" w:tplc="40090001">
+      <w:start w:val="1"/>
+      <w:numFmt w:val="bullet"/>
+      <w:lvlText w:val=""/>
+      <w:lvlJc w:val="left"/>
+      <w:pPr>
+        <w:ind w:left="720" w:hanging="360"/>
+      </w:pPr>
+      <w:rPr>
+        <w:rFonts w:ascii="Symbol" w:hAnsi="Symbol" w:hint="default"/>
+      </w:rPr>
+    </w:lvl>
+    <w:lvl w:ilvl="1" w:tplc="40090003" w:tentative="1">
+      <w:start w:val="1"/>
+      <w:numFmt w:val="bullet"/>
+      <w:lvlText w:val="o"/>
+      <w:lvlJc w:val="left"/>
+      <w:pPr>
+        <w:ind w:left="1440" w:hanging="360"/>
+      </w:pPr>
+      <w:rPr>
+        <w:rFonts w:ascii="Courier New" w:hAnsi="Courier New" w:cs="Courier New" w:hint="default"/>
+      </w:rPr>
+    </w:lvl>
+    <w:lvl w:ilvl="2" w:tplc="40090005" w:tentative="1">
+      <w:start w:val="1"/>
+      <w:numFmt w:val="bullet"/>
+      <w:lvlText w:val=""/>
+      <w:lvlJc w:val="left"/>
+      <w:pPr>
+        <w:ind w:left="2160" w:hanging="360"/>
+      </w:pPr>
+      <w:rPr>
+        <w:rFonts w:ascii="Wingdings" w:hAnsi="Wingdings" w:hint="default"/>
+      </w:rPr>
+    </w:lvl>
+    <w:lvl w:ilvl="3" w:tplc="40090001" w:tentative="1">
+      <w:start w:val="1"/>
+      <w:numFmt w:val="bullet"/>
+      <w:lvlText w:val=""/>
+      <w:lvlJc w:val="left"/>
+      <w:pPr>
+        <w:ind w:left="2880" w:hanging="360"/>
+      </w:pPr>
+      <w:rPr>
+        <w:rFonts w:ascii="Symbol" w:hAnsi="Symbol" w:hint="default"/>
+      </w:rPr>
+    </w:lvl>
+    <w:lvl w:ilvl="4" w:tplc="40090003" w:tentative="1">
+      <w:start w:val="1"/>
+      <w:numFmt w:val="bullet"/>
+      <w:lvlText w:val="o"/>
+      <w:lvlJc w:val="left"/>
+      <w:pPr>
+        <w:ind w:left="3600" w:hanging="360"/>
+      </w:pPr>
+      <w:rPr>
+        <w:rFonts w:ascii="Courier New" w:hAnsi="Courier New" w:cs="Courier New" w:hint="default"/>
+      </w:rPr>
+    </w:lvl>
+    <w:lvl w:ilvl="5" w:tplc="40090005" w:tentative="1">
+      <w:start w:val="1"/>
+      <w:numFmt w:val="bullet"/>
+      <w:lvlText w:val=""/>
+      <w:lvlJc w:val="left"/>
+      <w:pPr>
+        <w:ind w:left="4320" w:hanging="360"/>
+      </w:pPr>
+      <w:rPr>
+        <w:rFonts w:ascii="Wingdings" w:hAnsi="Wingdings" w:hint="default"/>
+      </w:rPr>
+    </w:lvl>
+    <w:lvl w:ilvl="6" w:tplc="40090001" w:tentative="1">
+      <w:start w:val="1"/>
+      <w:numFmt w:val="bullet"/>
+      <w:lvlText w:val=""/>
+      <w:lvlJc w:val="left"/>
+      <w:pPr>
+        <w:ind w:left="5040" w:hanging="360"/>
+      </w:pPr>
+      <w:rPr>
+        <w:rFonts w:ascii="Symbol" w:hAnsi="Symbol" w:hint="default"/>
+      </w:rPr>
+    </w:lvl>
+    <w:lvl w:ilvl="7" w:tplc="40090003" w:tentative="1">
+      <w:start w:val="1"/>
+      <w:numFmt w:val="bullet"/>
+      <w:lvlText w:val="o"/>
+      <w:lvlJc w:val="left"/>
+      <w:pPr>
+        <w:ind w:left="5760" w:hanging="360"/>
+      </w:pPr>
+      <w:rPr>
+        <w:rFonts w:ascii="Courier New" w:hAnsi="Courier New" w:cs="Courier New" w:hint="default"/>
+      </w:rPr>
+    </w:lvl>
+    <w:lvl w:ilvl="8" w:tplc="40090005" w:tentative="1">
+      <w:start w:val="1"/>
+      <w:numFmt w:val="bullet"/>
+      <w:lvlText w:val=""/>
+      <w:lvlJc w:val="left"/>
+      <w:pPr>
+        <w:ind w:left="6480" w:hanging="360"/>
+      </w:pPr>
+      <w:rPr>
+        <w:rFonts w:ascii="Wingdings" w:hAnsi="Wingdings" w:hint="default"/>
+      </w:rPr>
+    </w:lvl>
+  </w:abstractNum>
+  <w:abstractNum w:abstractNumId="11" w15:restartNumberingAfterBreak="0">
     <w:nsid w:val="19E23AE0"/>
     <w:multiLevelType w:val="hybridMultilevel"/>
     <w:tmpl w:val="F184FA8A"/>
@@ -4241,7 +5101,7 @@
       </w:pPr>
     </w:lvl>
   </w:abstractNum>
-  <w:abstractNum w:abstractNumId="11" w15:restartNumberingAfterBreak="0">
+  <w:abstractNum w:abstractNumId="12" w15:restartNumberingAfterBreak="0">
     <w:nsid w:val="22640B83"/>
     <w:multiLevelType w:val="hybridMultilevel"/>
     <w:tmpl w:val="A32ECBE8"/>
@@ -4354,7 +5214,7 @@
       </w:rPr>
     </w:lvl>
   </w:abstractNum>
-  <w:abstractNum w:abstractNumId="12" w15:restartNumberingAfterBreak="0">
+  <w:abstractNum w:abstractNumId="13" w15:restartNumberingAfterBreak="0">
     <w:nsid w:val="2291496B"/>
     <w:multiLevelType w:val="hybridMultilevel"/>
     <w:tmpl w:val="8B86F606"/>
@@ -4470,7 +5330,7 @@
       </w:rPr>
     </w:lvl>
   </w:abstractNum>
-  <w:abstractNum w:abstractNumId="13" w15:restartNumberingAfterBreak="0">
+  <w:abstractNum w:abstractNumId="14" w15:restartNumberingAfterBreak="0">
     <w:nsid w:val="23052FC0"/>
     <w:multiLevelType w:val="multilevel"/>
     <w:tmpl w:val="1804A9A0"/>
@@ -4557,7 +5417,7 @@
       </w:pPr>
     </w:lvl>
   </w:abstractNum>
-  <w:abstractNum w:abstractNumId="14" w15:restartNumberingAfterBreak="0">
+  <w:abstractNum w:abstractNumId="15" w15:restartNumberingAfterBreak="0">
     <w:nsid w:val="23EF3AC3"/>
     <w:multiLevelType w:val="hybridMultilevel"/>
     <w:tmpl w:val="059ECF60"/>
@@ -4670,7 +5530,7 @@
       </w:rPr>
     </w:lvl>
   </w:abstractNum>
-  <w:abstractNum w:abstractNumId="15" w15:restartNumberingAfterBreak="0">
+  <w:abstractNum w:abstractNumId="16" w15:restartNumberingAfterBreak="0">
     <w:nsid w:val="2C672E95"/>
     <w:multiLevelType w:val="hybridMultilevel"/>
     <w:tmpl w:val="23B0857E"/>
@@ -4759,7 +5619,7 @@
       </w:pPr>
     </w:lvl>
   </w:abstractNum>
-  <w:abstractNum w:abstractNumId="16" w15:restartNumberingAfterBreak="0">
+  <w:abstractNum w:abstractNumId="17" w15:restartNumberingAfterBreak="0">
     <w:nsid w:val="31402EBF"/>
     <w:multiLevelType w:val="hybridMultilevel"/>
     <w:tmpl w:val="29C28680"/>
@@ -4872,7 +5732,120 @@
       </w:rPr>
     </w:lvl>
   </w:abstractNum>
-  <w:abstractNum w:abstractNumId="17" w15:restartNumberingAfterBreak="0">
+  <w:abstractNum w:abstractNumId="18" w15:restartNumberingAfterBreak="0">
+    <w:nsid w:val="388F0267"/>
+    <w:multiLevelType w:val="hybridMultilevel"/>
+    <w:tmpl w:val="BE10EAAA"/>
+    <w:lvl w:ilvl="0" w:tplc="40090001">
+      <w:start w:val="1"/>
+      <w:numFmt w:val="bullet"/>
+      <w:lvlText w:val=""/>
+      <w:lvlJc w:val="left"/>
+      <w:pPr>
+        <w:ind w:left="720" w:hanging="360"/>
+      </w:pPr>
+      <w:rPr>
+        <w:rFonts w:ascii="Symbol" w:hAnsi="Symbol" w:hint="default"/>
+      </w:rPr>
+    </w:lvl>
+    <w:lvl w:ilvl="1" w:tplc="40090003">
+      <w:start w:val="1"/>
+      <w:numFmt w:val="bullet"/>
+      <w:lvlText w:val="o"/>
+      <w:lvlJc w:val="left"/>
+      <w:pPr>
+        <w:ind w:left="1440" w:hanging="360"/>
+      </w:pPr>
+      <w:rPr>
+        <w:rFonts w:ascii="Courier New" w:hAnsi="Courier New" w:cs="Courier New" w:hint="default"/>
+      </w:rPr>
+    </w:lvl>
+    <w:lvl w:ilvl="2" w:tplc="40090005" w:tentative="1">
+      <w:start w:val="1"/>
+      <w:numFmt w:val="bullet"/>
+      <w:lvlText w:val=""/>
+      <w:lvlJc w:val="left"/>
+      <w:pPr>
+        <w:ind w:left="2160" w:hanging="360"/>
+      </w:pPr>
+      <w:rPr>
+        <w:rFonts w:ascii="Wingdings" w:hAnsi="Wingdings" w:hint="default"/>
+      </w:rPr>
+    </w:lvl>
+    <w:lvl w:ilvl="3" w:tplc="40090001" w:tentative="1">
+      <w:start w:val="1"/>
+      <w:numFmt w:val="bullet"/>
+      <w:lvlText w:val=""/>
+      <w:lvlJc w:val="left"/>
+      <w:pPr>
+        <w:ind w:left="2880" w:hanging="360"/>
+      </w:pPr>
+      <w:rPr>
+        <w:rFonts w:ascii="Symbol" w:hAnsi="Symbol" w:hint="default"/>
+      </w:rPr>
+    </w:lvl>
+    <w:lvl w:ilvl="4" w:tplc="40090003" w:tentative="1">
+      <w:start w:val="1"/>
+      <w:numFmt w:val="bullet"/>
+      <w:lvlText w:val="o"/>
+      <w:lvlJc w:val="left"/>
+      <w:pPr>
+        <w:ind w:left="3600" w:hanging="360"/>
+      </w:pPr>
+      <w:rPr>
+        <w:rFonts w:ascii="Courier New" w:hAnsi="Courier New" w:cs="Courier New" w:hint="default"/>
+      </w:rPr>
+    </w:lvl>
+    <w:lvl w:ilvl="5" w:tplc="40090005" w:tentative="1">
+      <w:start w:val="1"/>
+      <w:numFmt w:val="bullet"/>
+      <w:lvlText w:val=""/>
+      <w:lvlJc w:val="left"/>
+      <w:pPr>
+        <w:ind w:left="4320" w:hanging="360"/>
+      </w:pPr>
+      <w:rPr>
+        <w:rFonts w:ascii="Wingdings" w:hAnsi="Wingdings" w:hint="default"/>
+      </w:rPr>
+    </w:lvl>
+    <w:lvl w:ilvl="6" w:tplc="40090001" w:tentative="1">
+      <w:start w:val="1"/>
+      <w:numFmt w:val="bullet"/>
+      <w:lvlText w:val=""/>
+      <w:lvlJc w:val="left"/>
+      <w:pPr>
+        <w:ind w:left="5040" w:hanging="360"/>
+      </w:pPr>
+      <w:rPr>
+        <w:rFonts w:ascii="Symbol" w:hAnsi="Symbol" w:hint="default"/>
+      </w:rPr>
+    </w:lvl>
+    <w:lvl w:ilvl="7" w:tplc="40090003" w:tentative="1">
+      <w:start w:val="1"/>
+      <w:numFmt w:val="bullet"/>
+      <w:lvlText w:val="o"/>
+      <w:lvlJc w:val="left"/>
+      <w:pPr>
+        <w:ind w:left="5760" w:hanging="360"/>
+      </w:pPr>
+      <w:rPr>
+        <w:rFonts w:ascii="Courier New" w:hAnsi="Courier New" w:cs="Courier New" w:hint="default"/>
+      </w:rPr>
+    </w:lvl>
+    <w:lvl w:ilvl="8" w:tplc="40090005" w:tentative="1">
+      <w:start w:val="1"/>
+      <w:numFmt w:val="bullet"/>
+      <w:lvlText w:val=""/>
+      <w:lvlJc w:val="left"/>
+      <w:pPr>
+        <w:ind w:left="6480" w:hanging="360"/>
+      </w:pPr>
+      <w:rPr>
+        <w:rFonts w:ascii="Wingdings" w:hAnsi="Wingdings" w:hint="default"/>
+      </w:rPr>
+    </w:lvl>
+  </w:abstractNum>
+  <w:abstractNum w:abstractNumId="19" w15:restartNumberingAfterBreak="0">
     <w:nsid w:val="3C320792"/>
     <w:multiLevelType w:val="hybridMultilevel"/>
     <w:tmpl w:val="F184FA8A"/>
@@ -4961,7 +5934,7 @@
       </w:pPr>
     </w:lvl>
   </w:abstractNum>
-  <w:abstractNum w:abstractNumId="18" w15:restartNumberingAfterBreak="0">
+  <w:abstractNum w:abstractNumId="20" w15:restartNumberingAfterBreak="0">
     <w:nsid w:val="3D2D2A50"/>
     <w:multiLevelType w:val="hybridMultilevel"/>
     <w:tmpl w:val="D102B490"/>
@@ -5050,7 +6023,7 @@
       </w:pPr>
     </w:lvl>
   </w:abstractNum>
-  <w:abstractNum w:abstractNumId="19" w15:restartNumberingAfterBreak="0">
+  <w:abstractNum w:abstractNumId="21" w15:restartNumberingAfterBreak="0">
     <w:nsid w:val="5C7958ED"/>
     <w:multiLevelType w:val="hybridMultilevel"/>
     <w:tmpl w:val="6F6CE83C"/>
@@ -5139,7 +6112,7 @@
       </w:pPr>
     </w:lvl>
   </w:abstractNum>
-  <w:abstractNum w:abstractNumId="20" w15:restartNumberingAfterBreak="0">
+  <w:abstractNum w:abstractNumId="22" w15:restartNumberingAfterBreak="0">
     <w:nsid w:val="65A77E3E"/>
     <w:multiLevelType w:val="hybridMultilevel"/>
     <w:tmpl w:val="118EDC06"/>
@@ -5228,7 +6201,7 @@
       </w:pPr>
     </w:lvl>
   </w:abstractNum>
-  <w:abstractNum w:abstractNumId="21" w15:restartNumberingAfterBreak="0">
+  <w:abstractNum w:abstractNumId="23" w15:restartNumberingAfterBreak="0">
     <w:nsid w:val="674A5BA5"/>
     <w:multiLevelType w:val="hybridMultilevel"/>
     <w:tmpl w:val="FA66BD84"/>
@@ -5317,7 +6290,7 @@
       </w:pPr>
     </w:lvl>
   </w:abstractNum>
-  <w:abstractNum w:abstractNumId="22" w15:restartNumberingAfterBreak="0">
+  <w:abstractNum w:abstractNumId="24" w15:restartNumberingAfterBreak="0">
     <w:nsid w:val="69BA4EB3"/>
     <w:multiLevelType w:val="hybridMultilevel"/>
     <w:tmpl w:val="70861D4C"/>
@@ -5406,7 +6379,7 @@
       </w:pPr>
     </w:lvl>
   </w:abstractNum>
-  <w:abstractNum w:abstractNumId="23" w15:restartNumberingAfterBreak="0">
+  <w:abstractNum w:abstractNumId="25" w15:restartNumberingAfterBreak="0">
     <w:nsid w:val="6D6870B5"/>
     <w:multiLevelType w:val="hybridMultilevel"/>
     <w:tmpl w:val="6A664E24"/>
@@ -5495,7 +6468,7 @@
       </w:pPr>
     </w:lvl>
   </w:abstractNum>
-  <w:abstractNum w:abstractNumId="24" w15:restartNumberingAfterBreak="0">
+  <w:abstractNum w:abstractNumId="26" w15:restartNumberingAfterBreak="0">
     <w:nsid w:val="6EA177C7"/>
     <w:multiLevelType w:val="hybridMultilevel"/>
     <w:tmpl w:val="A75271F8"/>
@@ -5584,7 +6557,7 @@
       </w:pPr>
     </w:lvl>
   </w:abstractNum>
-  <w:abstractNum w:abstractNumId="25" w15:restartNumberingAfterBreak="0">
+  <w:abstractNum w:abstractNumId="27" w15:restartNumberingAfterBreak="0">
     <w:nsid w:val="728110EC"/>
     <w:multiLevelType w:val="hybridMultilevel"/>
     <w:tmpl w:val="A330FC92"/>
@@ -5677,7 +6650,7 @@
       </w:pPr>
     </w:lvl>
   </w:abstractNum>
-  <w:abstractNum w:abstractNumId="26" w15:restartNumberingAfterBreak="0">
+  <w:abstractNum w:abstractNumId="28" w15:restartNumberingAfterBreak="0">
     <w:nsid w:val="744963E4"/>
     <w:multiLevelType w:val="hybridMultilevel"/>
     <w:tmpl w:val="0B725B38"/>
@@ -5793,7 +6766,7 @@
       </w:rPr>
     </w:lvl>
   </w:abstractNum>
-  <w:abstractNum w:abstractNumId="27" w15:restartNumberingAfterBreak="0">
+  <w:abstractNum w:abstractNumId="29" w15:restartNumberingAfterBreak="0">
     <w:nsid w:val="75DD61EB"/>
     <w:multiLevelType w:val="multilevel"/>
     <w:tmpl w:val="0409001F"/>
@@ -5879,7 +6852,7 @@
       </w:pPr>
     </w:lvl>
   </w:abstractNum>
-  <w:abstractNum w:abstractNumId="28" w15:restartNumberingAfterBreak="0">
+  <w:abstractNum w:abstractNumId="30" w15:restartNumberingAfterBreak="0">
     <w:nsid w:val="7A16670C"/>
     <w:multiLevelType w:val="hybridMultilevel"/>
     <w:tmpl w:val="7C822176"/>
@@ -5968,7 +6941,7 @@
       </w:pPr>
     </w:lvl>
   </w:abstractNum>
-  <w:abstractNum w:abstractNumId="29" w15:restartNumberingAfterBreak="0">
+  <w:abstractNum w:abstractNumId="31" w15:restartNumberingAfterBreak="0">
     <w:nsid w:val="7E380433"/>
     <w:multiLevelType w:val="multilevel"/>
     <w:tmpl w:val="9D58CF12"/>
@@ -6067,28 +7040,28 @@
     </w:lvlOverride>
   </w:num>
   <w:num w:numId="3">
-    <w:abstractNumId w:val="12"/>
+    <w:abstractNumId w:val="13"/>
   </w:num>
   <w:num w:numId="4">
     <w:abstractNumId w:val="4"/>
   </w:num>
   <w:num w:numId="5">
-    <w:abstractNumId w:val="26"/>
+    <w:abstractNumId w:val="28"/>
   </w:num>
   <w:num w:numId="6">
-    <w:abstractNumId w:val="25"/>
+    <w:abstractNumId w:val="27"/>
   </w:num>
   <w:num w:numId="7">
     <w:abstractNumId w:val="8"/>
   </w:num>
   <w:num w:numId="8">
-    <w:abstractNumId w:val="27"/>
+    <w:abstractNumId w:val="29"/>
   </w:num>
   <w:num w:numId="9">
     <w:abstractNumId w:val="7"/>
   </w:num>
   <w:num w:numId="10">
-    <w:abstractNumId w:val="13"/>
+    <w:abstractNumId w:val="14"/>
   </w:num>
   <w:num w:numId="11">
     <w:abstractNumId w:val="6"/>
@@ -6106,52 +7079,58 @@
     <w:abstractNumId w:val="0"/>
   </w:num>
   <w:num w:numId="16">
-    <w:abstractNumId w:val="19"/>
+    <w:abstractNumId w:val="21"/>
   </w:num>
   <w:num w:numId="17">
-    <w:abstractNumId w:val="15"/>
+    <w:abstractNumId w:val="16"/>
   </w:num>
   <w:num w:numId="18">
-    <w:abstractNumId w:val="20"/>
+    <w:abstractNumId w:val="22"/>
   </w:num>
   <w:num w:numId="19">
-    <w:abstractNumId w:val="22"/>
+    <w:abstractNumId w:val="24"/>
   </w:num>
   <w:num w:numId="20">
-    <w:abstractNumId w:val="23"/>
+    <w:abstractNumId w:val="25"/>
   </w:num>
   <w:num w:numId="21">
-    <w:abstractNumId w:val="11"/>
+    <w:abstractNumId w:val="12"/>
   </w:num>
   <w:num w:numId="22">
     <w:abstractNumId w:val="9"/>
   </w:num>
   <w:num w:numId="23">
-    <w:abstractNumId w:val="29"/>
+    <w:abstractNumId w:val="31"/>
   </w:num>
   <w:num w:numId="24">
-    <w:abstractNumId w:val="18"/>
+    <w:abstractNumId w:val="20"/>
   </w:num>
   <w:num w:numId="25">
+    <w:abstractNumId w:val="11"/>
+  </w:num>
+  <w:num w:numId="26">
+    <w:abstractNumId w:val="19"/>
+  </w:num>
+  <w:num w:numId="27">
+    <w:abstractNumId w:val="23"/>
+  </w:num>
+  <w:num w:numId="28">
+    <w:abstractNumId w:val="30"/>
+  </w:num>
+  <w:num w:numId="29">
+    <w:abstractNumId w:val="17"/>
+  </w:num>
+  <w:num w:numId="30">
+    <w:abstractNumId w:val="15"/>
+  </w:num>
+  <w:num w:numId="31">
+    <w:abstractNumId w:val="26"/>
+  </w:num>
+  <w:num w:numId="32">
     <w:abstractNumId w:val="10"/>
   </w:num>
-  <w:num w:numId="26">
-    <w:abstractNumId w:val="17"/>
-  </w:num>
-  <w:num w:numId="27">
-    <w:abstractNumId w:val="21"/>
-  </w:num>
-  <w:num w:numId="28">
-    <w:abstractNumId w:val="28"/>
-  </w:num>
-  <w:num w:numId="29">
-    <w:abstractNumId w:val="16"/>
-  </w:num>
-  <w:num w:numId="30">
-    <w:abstractNumId w:val="14"/>
-  </w:num>
-  <w:num w:numId="31">
-    <w:abstractNumId w:val="24"/>
+  <w:num w:numId="33">
+    <w:abstractNumId w:val="18"/>
   </w:num>
 </w:numbering>
 </file>
@@ -8038,7 +9017,7 @@
 </file>
 
 <file path=customXml/itemProps1.xml><?xml version="1.0" encoding="utf-8"?>
-<ds:datastoreItem xmlns:ds="http://schemas.openxmlformats.org/officeDocument/2006/customXml" ds:itemID="{095584C8-6C9E-4BB5-8D29-026046B4D08D}">
+<ds:datastoreItem xmlns:ds="http://schemas.openxmlformats.org/officeDocument/2006/customXml" ds:itemID="{2DC6A32E-9A1E-450E-9273-FCC46FC4D5FA}">
   <ds:schemaRefs>
     <ds:schemaRef ds:uri="http://schemas.openxmlformats.org/officeDocument/2006/bibliography"/>
   </ds:schemaRefs>

</xml_diff>

<commit_message>
added fail-safe system argument in paper
</commit_message>
<xml_diff>
--- a/Paper/FogBus.docx
+++ b/Paper/FogBus.docx
@@ -1251,10 +1251,7 @@
                         <w:txbxContent>
                           <w:p>
                             <w:r>
-                              <w:t xml:space="preserve">Ensure data </w:t>
-                            </w:r>
-                            <w:r>
-                              <w:t>integrity</w:t>
+                              <w:t>Ensure data integrity</w:t>
                             </w:r>
                           </w:p>
                         </w:txbxContent>
@@ -1348,12 +1345,7 @@
         <w:t>There exist several ways of interacting and sharing data from sensors and among fog nodes.</w:t>
       </w:r>
       <w:r>
-        <w:t xml:space="preserve"> It is crucial that this data sharing mechanism is failsafe in terms of data theft and f</w:t>
-      </w:r>
-      <w:bookmarkStart w:id="1" w:name="_GoBack"/>
-      <w:bookmarkEnd w:id="1"/>
-      <w:r>
-        <w:t xml:space="preserve">raudulent manipulation. The streams of data might be or not be dedicated. Another important part is that the protocol followed for communication among fog devices should be supported by all nodes, complex and rarely used encryption standards may restrict diversity of devices that can be used. </w:t>
+        <w:t xml:space="preserve"> It is crucial that this data sharing mechanism is failsafe in terms of data theft and fraudulent manipulation. The streams of data might be or not be dedicated. Another important part is that the protocol followed for communication among fog devices should be supported by all nodes, complex and rarely used encryption standards may restrict diversity of devices that can be used. </w:t>
       </w:r>
     </w:p>
     <w:p>
@@ -2951,15 +2943,31 @@
       <w:pPr>
         <w:pStyle w:val="ListParagraph"/>
         <w:numPr>
+          <w:ilvl w:val="1"/>
+          <w:numId w:val="33"/>
+        </w:numPr>
+      </w:pPr>
+      <w:r>
+        <w:t>The tuple of data, public key and signature is not same as last</w:t>
+      </w:r>
+    </w:p>
+    <w:p>
+      <w:pPr>
+        <w:pStyle w:val="ListParagraph"/>
+        <w:ind w:left="1440"/>
+      </w:pPr>
+    </w:p>
+    <w:p>
+      <w:pPr>
+        <w:pStyle w:val="ListParagraph"/>
+        <w:numPr>
           <w:ilvl w:val="0"/>
           <w:numId w:val="33"/>
         </w:numPr>
       </w:pPr>
       <w:r>
-        <w:t>Checking the</w:t>
-      </w:r>
-      <w:r>
-        <w:t xml:space="preserve"> block:</w:t>
+        <w:lastRenderedPageBreak/>
+        <w:t>Checking the block:</w:t>
       </w:r>
     </w:p>
     <w:p>
@@ -2983,7 +2991,6 @@
         </w:numPr>
       </w:pPr>
       <w:r>
-        <w:lastRenderedPageBreak/>
         <w:t>Proof-of-work follows the required pattern</w:t>
       </w:r>
     </w:p>
@@ -3004,7 +3011,230 @@
         <w:t>If the source verification fails then block is ignored and data breach is informed to the master node. If block details check fails then the errors are reported to master. If the block is valid, it is added to the blockchain and no errors are reported to Master.</w:t>
       </w:r>
     </w:p>
-    <w:p/>
+    <w:p>
+      <w:r>
+        <w:t>Thus, a hacker can not add new data or tamper with existing data due to the following argument:</w:t>
+      </w:r>
+    </w:p>
+    <w:p>
+      <w:r>
+        <w:t>The hacker can manipulate with data only in the following ways:</w:t>
+      </w:r>
+    </w:p>
+    <w:p>
+      <w:pPr>
+        <w:pStyle w:val="ListParagraph"/>
+        <w:numPr>
+          <w:ilvl w:val="0"/>
+          <w:numId w:val="34"/>
+        </w:numPr>
+      </w:pPr>
+      <w:r>
+        <w:t>Add new data (and different from last)</w:t>
+      </w:r>
+    </w:p>
+    <w:p>
+      <w:pPr>
+        <w:pStyle w:val="ListParagraph"/>
+      </w:pPr>
+      <w:r>
+        <w:t>For adding different data from the last one the hacker would need to develop a tuple of data, public key and signature that pass the signature verification test and match with master public key. Two subcases arise:</w:t>
+      </w:r>
+    </w:p>
+    <w:p>
+      <w:pPr>
+        <w:pStyle w:val="ListParagraph"/>
+        <w:numPr>
+          <w:ilvl w:val="0"/>
+          <w:numId w:val="35"/>
+        </w:numPr>
+      </w:pPr>
+      <w:proofErr w:type="spellStart"/>
+      <w:r>
+        <w:t>He/She</w:t>
+      </w:r>
+      <w:proofErr w:type="spellEnd"/>
+      <w:r>
+        <w:t xml:space="preserve"> can not use the same public key as the last sent data to develop a signature, he/she would require the private key of</w:t>
+      </w:r>
+      <w:r>
+        <w:t xml:space="preserve"> the</w:t>
+      </w:r>
+      <w:r>
+        <w:t xml:space="preserve"> master which is hidden. To reverse engineer the private key of </w:t>
+      </w:r>
+      <w:r>
+        <w:t xml:space="preserve">the </w:t>
+      </w:r>
+      <w:r>
+        <w:t xml:space="preserve">master using brute-force requires </w:t>
+      </w:r>
+      <w:r>
+        <w:t xml:space="preserve">an </w:t>
+      </w:r>
+      <w:r>
+        <w:t>unfeasible amount of computation power. Thus, the signature verification step ensures that this case cancels out.</w:t>
+      </w:r>
+    </w:p>
+    <w:p>
+      <w:pPr>
+        <w:pStyle w:val="ListParagraph"/>
+        <w:numPr>
+          <w:ilvl w:val="0"/>
+          <w:numId w:val="35"/>
+        </w:numPr>
+      </w:pPr>
+      <w:proofErr w:type="spellStart"/>
+      <w:r>
+        <w:t>He/She</w:t>
+      </w:r>
+      <w:proofErr w:type="spellEnd"/>
+      <w:r>
+        <w:t xml:space="preserve"> can not use some random private key as then the public key won’t match with that of master. The step that matches the public key with that of the master node ensures that this case also cancels out.</w:t>
+      </w:r>
+    </w:p>
+    <w:p>
+      <w:pPr>
+        <w:pStyle w:val="ListParagraph"/>
+        <w:numPr>
+          <w:ilvl w:val="0"/>
+          <w:numId w:val="34"/>
+        </w:numPr>
+      </w:pPr>
+      <w:r>
+        <w:t>Add new data (same as last)</w:t>
+      </w:r>
+    </w:p>
+    <w:p>
+      <w:pPr>
+        <w:pStyle w:val="ListParagraph"/>
+        <w:numPr>
+          <w:ilvl w:val="0"/>
+          <w:numId w:val="36"/>
+        </w:numPr>
+      </w:pPr>
+      <w:r>
+        <w:t xml:space="preserve">For adding new data which is same as last the hacker can easily keep using the same tuple of public key, data and signature. This is very much probable for causing deadlocks and DDoS attacks, but due to the </w:t>
+      </w:r>
+      <w:r>
+        <w:t xml:space="preserve">check performed by </w:t>
+      </w:r>
+      <w:proofErr w:type="spellStart"/>
+      <w:r>
+        <w:t>WorkerInterface</w:t>
+      </w:r>
+      <w:proofErr w:type="spellEnd"/>
+      <w:r>
+        <w:t xml:space="preserve"> which rejects repeated blocks, this is not possible (the </w:t>
+      </w:r>
+      <w:proofErr w:type="spellStart"/>
+      <w:r>
+        <w:t>MasterInterface</w:t>
+      </w:r>
+      <w:proofErr w:type="spellEnd"/>
+      <w:r>
+        <w:t xml:space="preserve"> ensures that every new block has at least one of public key, signature or data different from previous block)</w:t>
+      </w:r>
+    </w:p>
+    <w:p>
+      <w:pPr>
+        <w:pStyle w:val="ListParagraph"/>
+        <w:numPr>
+          <w:ilvl w:val="0"/>
+          <w:numId w:val="36"/>
+        </w:numPr>
+      </w:pPr>
+      <w:r>
+        <w:t>Hacker cannot use different public key and signature for the same data as then the Master public key check would reject it.</w:t>
+      </w:r>
+    </w:p>
+    <w:p>
+      <w:pPr>
+        <w:pStyle w:val="ListParagraph"/>
+        <w:numPr>
+          <w:ilvl w:val="0"/>
+          <w:numId w:val="34"/>
+        </w:numPr>
+      </w:pPr>
+      <w:r>
+        <w:t>Tamper existing data</w:t>
+      </w:r>
+    </w:p>
+    <w:p>
+      <w:pPr>
+        <w:ind w:left="720"/>
+      </w:pPr>
+      <w:r>
+        <w:t xml:space="preserve">When the validation of blockchain is performed the following checks at the </w:t>
+      </w:r>
+      <w:proofErr w:type="spellStart"/>
+      <w:r>
+        <w:t>WorkerInterface</w:t>
+      </w:r>
+      <w:proofErr w:type="spellEnd"/>
+      <w:r>
+        <w:t xml:space="preserve"> report data tampering:</w:t>
+      </w:r>
+    </w:p>
+    <w:p>
+      <w:pPr>
+        <w:pStyle w:val="ListParagraph"/>
+        <w:numPr>
+          <w:ilvl w:val="1"/>
+          <w:numId w:val="37"/>
+        </w:numPr>
+      </w:pPr>
+      <w:r>
+        <w:t>Hash of the block matches the calculated hash value</w:t>
+      </w:r>
+    </w:p>
+    <w:p>
+      <w:pPr>
+        <w:pStyle w:val="ListParagraph"/>
+        <w:numPr>
+          <w:ilvl w:val="1"/>
+          <w:numId w:val="37"/>
+        </w:numPr>
+      </w:pPr>
+      <w:r>
+        <w:lastRenderedPageBreak/>
+        <w:t>Proof-of-work follows the required pattern</w:t>
+      </w:r>
+    </w:p>
+    <w:p>
+      <w:pPr>
+        <w:pStyle w:val="ListParagraph"/>
+        <w:numPr>
+          <w:ilvl w:val="1"/>
+          <w:numId w:val="37"/>
+        </w:numPr>
+      </w:pPr>
+      <w:r>
+        <w:t>Previous hash corresponds to the hash of the latest block</w:t>
+      </w:r>
+    </w:p>
+    <w:p>
+      <w:pPr>
+        <w:ind w:left="720"/>
+      </w:pPr>
+      <w:r>
+        <w:t>If data is tampered with, the one of these checks would report the manipulation as the hash of some block would not match pattern if not mined. Even if that particular block is mined, the</w:t>
+      </w:r>
+      <w:r>
+        <w:t xml:space="preserve">n the previous hash value of the next block won’t match the hash of this block, so each and every block of the chain after this block needs to be mined. This is a very computation intensive task. Moreover, </w:t>
+      </w:r>
+      <w:r>
+        <w:t xml:space="preserve">if the hacker is able to mine all blocks in the chain, in the next transaction the last hash value of this chain would be different from others and the chain would be rejected. </w:t>
+      </w:r>
+      <w:proofErr w:type="gramStart"/>
+      <w:r>
+        <w:t>So</w:t>
+      </w:r>
+      <w:proofErr w:type="gramEnd"/>
+      <w:r>
+        <w:t xml:space="preserve"> the hacker would have to take control and mine simultaneously more than 50% of the network blockchains which is not possible.</w:t>
+      </w:r>
+    </w:p>
     <w:p>
       <w:pPr>
         <w:pStyle w:val="ListParagraph"/>
@@ -3041,6 +3271,8 @@
     <w:p/>
     <w:p/>
     <w:p/>
+    <w:p/>
+    <w:p/>
     <w:p>
       <w:r>
         <w:t xml:space="preserve">The complete working of the </w:t>
@@ -3052,32 +3284,19 @@
         <w:t xml:space="preserve"> with details indicating how different scripts and applications interact; is shown in Figure 5.</w:t>
       </w:r>
     </w:p>
-    <w:p>
-      <w:r>
-        <w:t>The complete working of blockchain interface is shown in Figure 6.</w:t>
-      </w:r>
-    </w:p>
     <w:p/>
     <w:p>
       <w:pPr>
-        <w:pStyle w:val="ListParagraph"/>
         <w:rPr>
           <w:b/>
         </w:rPr>
       </w:pPr>
-      <w:r>
-        <w:rPr>
-          <w:b/>
-        </w:rPr>
-        <w:br w:type="page"/>
-      </w:r>
     </w:p>
     <w:p>
       <w:r>
         <w:rPr>
           <w:noProof/>
         </w:rPr>
-        <w:lastRenderedPageBreak/>
         <mc:AlternateContent>
           <mc:Choice Requires="wps">
             <w:drawing>
@@ -3233,6 +3452,8 @@
       <w:r>
         <w:br w:type="page"/>
       </w:r>
+      <w:bookmarkStart w:id="1" w:name="_GoBack"/>
+      <w:bookmarkEnd w:id="1"/>
     </w:p>
     <w:p>
       <w:pPr>
@@ -4900,6 +5121,208 @@
     </w:lvl>
   </w:abstractNum>
   <w:abstractNum w:abstractNumId="10" w15:restartNumberingAfterBreak="0">
+    <w:nsid w:val="0A367A22"/>
+    <w:multiLevelType w:val="hybridMultilevel"/>
+    <w:tmpl w:val="89B2F380"/>
+    <w:lvl w:ilvl="0" w:tplc="40090001">
+      <w:start w:val="1"/>
+      <w:numFmt w:val="bullet"/>
+      <w:lvlText w:val=""/>
+      <w:lvlJc w:val="left"/>
+      <w:pPr>
+        <w:ind w:left="1440" w:hanging="360"/>
+      </w:pPr>
+      <w:rPr>
+        <w:rFonts w:ascii="Symbol" w:hAnsi="Symbol" w:hint="default"/>
+      </w:rPr>
+    </w:lvl>
+    <w:lvl w:ilvl="1" w:tplc="40090003" w:tentative="1">
+      <w:start w:val="1"/>
+      <w:numFmt w:val="bullet"/>
+      <w:lvlText w:val="o"/>
+      <w:lvlJc w:val="left"/>
+      <w:pPr>
+        <w:ind w:left="2160" w:hanging="360"/>
+      </w:pPr>
+      <w:rPr>
+        <w:rFonts w:ascii="Courier New" w:hAnsi="Courier New" w:cs="Courier New" w:hint="default"/>
+      </w:rPr>
+    </w:lvl>
+    <w:lvl w:ilvl="2" w:tplc="40090005" w:tentative="1">
+      <w:start w:val="1"/>
+      <w:numFmt w:val="bullet"/>
+      <w:lvlText w:val=""/>
+      <w:lvlJc w:val="left"/>
+      <w:pPr>
+        <w:ind w:left="2880" w:hanging="360"/>
+      </w:pPr>
+      <w:rPr>
+        <w:rFonts w:ascii="Wingdings" w:hAnsi="Wingdings" w:hint="default"/>
+      </w:rPr>
+    </w:lvl>
+    <w:lvl w:ilvl="3" w:tplc="40090001" w:tentative="1">
+      <w:start w:val="1"/>
+      <w:numFmt w:val="bullet"/>
+      <w:lvlText w:val=""/>
+      <w:lvlJc w:val="left"/>
+      <w:pPr>
+        <w:ind w:left="3600" w:hanging="360"/>
+      </w:pPr>
+      <w:rPr>
+        <w:rFonts w:ascii="Symbol" w:hAnsi="Symbol" w:hint="default"/>
+      </w:rPr>
+    </w:lvl>
+    <w:lvl w:ilvl="4" w:tplc="40090003" w:tentative="1">
+      <w:start w:val="1"/>
+      <w:numFmt w:val="bullet"/>
+      <w:lvlText w:val="o"/>
+      <w:lvlJc w:val="left"/>
+      <w:pPr>
+        <w:ind w:left="4320" w:hanging="360"/>
+      </w:pPr>
+      <w:rPr>
+        <w:rFonts w:ascii="Courier New" w:hAnsi="Courier New" w:cs="Courier New" w:hint="default"/>
+      </w:rPr>
+    </w:lvl>
+    <w:lvl w:ilvl="5" w:tplc="40090005" w:tentative="1">
+      <w:start w:val="1"/>
+      <w:numFmt w:val="bullet"/>
+      <w:lvlText w:val=""/>
+      <w:lvlJc w:val="left"/>
+      <w:pPr>
+        <w:ind w:left="5040" w:hanging="360"/>
+      </w:pPr>
+      <w:rPr>
+        <w:rFonts w:ascii="Wingdings" w:hAnsi="Wingdings" w:hint="default"/>
+      </w:rPr>
+    </w:lvl>
+    <w:lvl w:ilvl="6" w:tplc="40090001" w:tentative="1">
+      <w:start w:val="1"/>
+      <w:numFmt w:val="bullet"/>
+      <w:lvlText w:val=""/>
+      <w:lvlJc w:val="left"/>
+      <w:pPr>
+        <w:ind w:left="5760" w:hanging="360"/>
+      </w:pPr>
+      <w:rPr>
+        <w:rFonts w:ascii="Symbol" w:hAnsi="Symbol" w:hint="default"/>
+      </w:rPr>
+    </w:lvl>
+    <w:lvl w:ilvl="7" w:tplc="40090003" w:tentative="1">
+      <w:start w:val="1"/>
+      <w:numFmt w:val="bullet"/>
+      <w:lvlText w:val="o"/>
+      <w:lvlJc w:val="left"/>
+      <w:pPr>
+        <w:ind w:left="6480" w:hanging="360"/>
+      </w:pPr>
+      <w:rPr>
+        <w:rFonts w:ascii="Courier New" w:hAnsi="Courier New" w:cs="Courier New" w:hint="default"/>
+      </w:rPr>
+    </w:lvl>
+    <w:lvl w:ilvl="8" w:tplc="40090005" w:tentative="1">
+      <w:start w:val="1"/>
+      <w:numFmt w:val="bullet"/>
+      <w:lvlText w:val=""/>
+      <w:lvlJc w:val="left"/>
+      <w:pPr>
+        <w:ind w:left="7200" w:hanging="360"/>
+      </w:pPr>
+      <w:rPr>
+        <w:rFonts w:ascii="Wingdings" w:hAnsi="Wingdings" w:hint="default"/>
+      </w:rPr>
+    </w:lvl>
+  </w:abstractNum>
+  <w:abstractNum w:abstractNumId="11" w15:restartNumberingAfterBreak="0">
+    <w:nsid w:val="191149F6"/>
+    <w:multiLevelType w:val="hybridMultilevel"/>
+    <w:tmpl w:val="F420F606"/>
+    <w:lvl w:ilvl="0" w:tplc="4009000F">
+      <w:start w:val="1"/>
+      <w:numFmt w:val="decimal"/>
+      <w:lvlText w:val="%1."/>
+      <w:lvlJc w:val="left"/>
+      <w:pPr>
+        <w:ind w:left="720" w:hanging="360"/>
+      </w:pPr>
+      <w:rPr>
+        <w:rFonts w:hint="default"/>
+      </w:rPr>
+    </w:lvl>
+    <w:lvl w:ilvl="1" w:tplc="40090019">
+      <w:start w:val="1"/>
+      <w:numFmt w:val="lowerLetter"/>
+      <w:lvlText w:val="%2."/>
+      <w:lvlJc w:val="left"/>
+      <w:pPr>
+        <w:ind w:left="1440" w:hanging="360"/>
+      </w:pPr>
+    </w:lvl>
+    <w:lvl w:ilvl="2" w:tplc="4009001B" w:tentative="1">
+      <w:start w:val="1"/>
+      <w:numFmt w:val="lowerRoman"/>
+      <w:lvlText w:val="%3."/>
+      <w:lvlJc w:val="right"/>
+      <w:pPr>
+        <w:ind w:left="2160" w:hanging="180"/>
+      </w:pPr>
+    </w:lvl>
+    <w:lvl w:ilvl="3" w:tplc="4009000F" w:tentative="1">
+      <w:start w:val="1"/>
+      <w:numFmt w:val="decimal"/>
+      <w:lvlText w:val="%4."/>
+      <w:lvlJc w:val="left"/>
+      <w:pPr>
+        <w:ind w:left="2880" w:hanging="360"/>
+      </w:pPr>
+    </w:lvl>
+    <w:lvl w:ilvl="4" w:tplc="40090019" w:tentative="1">
+      <w:start w:val="1"/>
+      <w:numFmt w:val="lowerLetter"/>
+      <w:lvlText w:val="%5."/>
+      <w:lvlJc w:val="left"/>
+      <w:pPr>
+        <w:ind w:left="3600" w:hanging="360"/>
+      </w:pPr>
+    </w:lvl>
+    <w:lvl w:ilvl="5" w:tplc="4009001B" w:tentative="1">
+      <w:start w:val="1"/>
+      <w:numFmt w:val="lowerRoman"/>
+      <w:lvlText w:val="%6."/>
+      <w:lvlJc w:val="right"/>
+      <w:pPr>
+        <w:ind w:left="4320" w:hanging="180"/>
+      </w:pPr>
+    </w:lvl>
+    <w:lvl w:ilvl="6" w:tplc="4009000F" w:tentative="1">
+      <w:start w:val="1"/>
+      <w:numFmt w:val="decimal"/>
+      <w:lvlText w:val="%7."/>
+      <w:lvlJc w:val="left"/>
+      <w:pPr>
+        <w:ind w:left="5040" w:hanging="360"/>
+      </w:pPr>
+    </w:lvl>
+    <w:lvl w:ilvl="7" w:tplc="40090019" w:tentative="1">
+      <w:start w:val="1"/>
+      <w:numFmt w:val="lowerLetter"/>
+      <w:lvlText w:val="%8."/>
+      <w:lvlJc w:val="left"/>
+      <w:pPr>
+        <w:ind w:left="5760" w:hanging="360"/>
+      </w:pPr>
+    </w:lvl>
+    <w:lvl w:ilvl="8" w:tplc="4009001B" w:tentative="1">
+      <w:start w:val="1"/>
+      <w:numFmt w:val="lowerRoman"/>
+      <w:lvlText w:val="%9."/>
+      <w:lvlJc w:val="right"/>
+      <w:pPr>
+        <w:ind w:left="6480" w:hanging="180"/>
+      </w:pPr>
+    </w:lvl>
+  </w:abstractNum>
+  <w:abstractNum w:abstractNumId="12" w15:restartNumberingAfterBreak="0">
     <w:nsid w:val="191D2B98"/>
     <w:multiLevelType w:val="hybridMultilevel"/>
     <w:tmpl w:val="680C00E0"/>
@@ -5012,7 +5435,7 @@
       </w:rPr>
     </w:lvl>
   </w:abstractNum>
-  <w:abstractNum w:abstractNumId="11" w15:restartNumberingAfterBreak="0">
+  <w:abstractNum w:abstractNumId="13" w15:restartNumberingAfterBreak="0">
     <w:nsid w:val="19E23AE0"/>
     <w:multiLevelType w:val="hybridMultilevel"/>
     <w:tmpl w:val="F184FA8A"/>
@@ -5101,7 +5524,7 @@
       </w:pPr>
     </w:lvl>
   </w:abstractNum>
-  <w:abstractNum w:abstractNumId="12" w15:restartNumberingAfterBreak="0">
+  <w:abstractNum w:abstractNumId="14" w15:restartNumberingAfterBreak="0">
     <w:nsid w:val="22640B83"/>
     <w:multiLevelType w:val="hybridMultilevel"/>
     <w:tmpl w:val="A32ECBE8"/>
@@ -5214,7 +5637,7 @@
       </w:rPr>
     </w:lvl>
   </w:abstractNum>
-  <w:abstractNum w:abstractNumId="13" w15:restartNumberingAfterBreak="0">
+  <w:abstractNum w:abstractNumId="15" w15:restartNumberingAfterBreak="0">
     <w:nsid w:val="2291496B"/>
     <w:multiLevelType w:val="hybridMultilevel"/>
     <w:tmpl w:val="8B86F606"/>
@@ -5330,7 +5753,7 @@
       </w:rPr>
     </w:lvl>
   </w:abstractNum>
-  <w:abstractNum w:abstractNumId="14" w15:restartNumberingAfterBreak="0">
+  <w:abstractNum w:abstractNumId="16" w15:restartNumberingAfterBreak="0">
     <w:nsid w:val="23052FC0"/>
     <w:multiLevelType w:val="multilevel"/>
     <w:tmpl w:val="1804A9A0"/>
@@ -5417,7 +5840,7 @@
       </w:pPr>
     </w:lvl>
   </w:abstractNum>
-  <w:abstractNum w:abstractNumId="15" w15:restartNumberingAfterBreak="0">
+  <w:abstractNum w:abstractNumId="17" w15:restartNumberingAfterBreak="0">
     <w:nsid w:val="23EF3AC3"/>
     <w:multiLevelType w:val="hybridMultilevel"/>
     <w:tmpl w:val="059ECF60"/>
@@ -5530,7 +5953,7 @@
       </w:rPr>
     </w:lvl>
   </w:abstractNum>
-  <w:abstractNum w:abstractNumId="16" w15:restartNumberingAfterBreak="0">
+  <w:abstractNum w:abstractNumId="18" w15:restartNumberingAfterBreak="0">
     <w:nsid w:val="2C672E95"/>
     <w:multiLevelType w:val="hybridMultilevel"/>
     <w:tmpl w:val="23B0857E"/>
@@ -5619,7 +6042,7 @@
       </w:pPr>
     </w:lvl>
   </w:abstractNum>
-  <w:abstractNum w:abstractNumId="17" w15:restartNumberingAfterBreak="0">
+  <w:abstractNum w:abstractNumId="19" w15:restartNumberingAfterBreak="0">
     <w:nsid w:val="31402EBF"/>
     <w:multiLevelType w:val="hybridMultilevel"/>
     <w:tmpl w:val="29C28680"/>
@@ -5732,7 +6155,233 @@
       </w:rPr>
     </w:lvl>
   </w:abstractNum>
-  <w:abstractNum w:abstractNumId="18" w15:restartNumberingAfterBreak="0">
+  <w:abstractNum w:abstractNumId="20" w15:restartNumberingAfterBreak="0">
+    <w:nsid w:val="36837BBE"/>
+    <w:multiLevelType w:val="hybridMultilevel"/>
+    <w:tmpl w:val="021E77CE"/>
+    <w:lvl w:ilvl="0" w:tplc="40090001">
+      <w:start w:val="1"/>
+      <w:numFmt w:val="bullet"/>
+      <w:lvlText w:val=""/>
+      <w:lvlJc w:val="left"/>
+      <w:pPr>
+        <w:ind w:left="1440" w:hanging="360"/>
+      </w:pPr>
+      <w:rPr>
+        <w:rFonts w:ascii="Symbol" w:hAnsi="Symbol" w:hint="default"/>
+      </w:rPr>
+    </w:lvl>
+    <w:lvl w:ilvl="1" w:tplc="40090003" w:tentative="1">
+      <w:start w:val="1"/>
+      <w:numFmt w:val="bullet"/>
+      <w:lvlText w:val="o"/>
+      <w:lvlJc w:val="left"/>
+      <w:pPr>
+        <w:ind w:left="2160" w:hanging="360"/>
+      </w:pPr>
+      <w:rPr>
+        <w:rFonts w:ascii="Courier New" w:hAnsi="Courier New" w:cs="Courier New" w:hint="default"/>
+      </w:rPr>
+    </w:lvl>
+    <w:lvl w:ilvl="2" w:tplc="40090005" w:tentative="1">
+      <w:start w:val="1"/>
+      <w:numFmt w:val="bullet"/>
+      <w:lvlText w:val=""/>
+      <w:lvlJc w:val="left"/>
+      <w:pPr>
+        <w:ind w:left="2880" w:hanging="360"/>
+      </w:pPr>
+      <w:rPr>
+        <w:rFonts w:ascii="Wingdings" w:hAnsi="Wingdings" w:hint="default"/>
+      </w:rPr>
+    </w:lvl>
+    <w:lvl w:ilvl="3" w:tplc="40090001" w:tentative="1">
+      <w:start w:val="1"/>
+      <w:numFmt w:val="bullet"/>
+      <w:lvlText w:val=""/>
+      <w:lvlJc w:val="left"/>
+      <w:pPr>
+        <w:ind w:left="3600" w:hanging="360"/>
+      </w:pPr>
+      <w:rPr>
+        <w:rFonts w:ascii="Symbol" w:hAnsi="Symbol" w:hint="default"/>
+      </w:rPr>
+    </w:lvl>
+    <w:lvl w:ilvl="4" w:tplc="40090003" w:tentative="1">
+      <w:start w:val="1"/>
+      <w:numFmt w:val="bullet"/>
+      <w:lvlText w:val="o"/>
+      <w:lvlJc w:val="left"/>
+      <w:pPr>
+        <w:ind w:left="4320" w:hanging="360"/>
+      </w:pPr>
+      <w:rPr>
+        <w:rFonts w:ascii="Courier New" w:hAnsi="Courier New" w:cs="Courier New" w:hint="default"/>
+      </w:rPr>
+    </w:lvl>
+    <w:lvl w:ilvl="5" w:tplc="40090005" w:tentative="1">
+      <w:start w:val="1"/>
+      <w:numFmt w:val="bullet"/>
+      <w:lvlText w:val=""/>
+      <w:lvlJc w:val="left"/>
+      <w:pPr>
+        <w:ind w:left="5040" w:hanging="360"/>
+      </w:pPr>
+      <w:rPr>
+        <w:rFonts w:ascii="Wingdings" w:hAnsi="Wingdings" w:hint="default"/>
+      </w:rPr>
+    </w:lvl>
+    <w:lvl w:ilvl="6" w:tplc="40090001" w:tentative="1">
+      <w:start w:val="1"/>
+      <w:numFmt w:val="bullet"/>
+      <w:lvlText w:val=""/>
+      <w:lvlJc w:val="left"/>
+      <w:pPr>
+        <w:ind w:left="5760" w:hanging="360"/>
+      </w:pPr>
+      <w:rPr>
+        <w:rFonts w:ascii="Symbol" w:hAnsi="Symbol" w:hint="default"/>
+      </w:rPr>
+    </w:lvl>
+    <w:lvl w:ilvl="7" w:tplc="40090003" w:tentative="1">
+      <w:start w:val="1"/>
+      <w:numFmt w:val="bullet"/>
+      <w:lvlText w:val="o"/>
+      <w:lvlJc w:val="left"/>
+      <w:pPr>
+        <w:ind w:left="6480" w:hanging="360"/>
+      </w:pPr>
+      <w:rPr>
+        <w:rFonts w:ascii="Courier New" w:hAnsi="Courier New" w:cs="Courier New" w:hint="default"/>
+      </w:rPr>
+    </w:lvl>
+    <w:lvl w:ilvl="8" w:tplc="40090005" w:tentative="1">
+      <w:start w:val="1"/>
+      <w:numFmt w:val="bullet"/>
+      <w:lvlText w:val=""/>
+      <w:lvlJc w:val="left"/>
+      <w:pPr>
+        <w:ind w:left="7200" w:hanging="360"/>
+      </w:pPr>
+      <w:rPr>
+        <w:rFonts w:ascii="Wingdings" w:hAnsi="Wingdings" w:hint="default"/>
+      </w:rPr>
+    </w:lvl>
+  </w:abstractNum>
+  <w:abstractNum w:abstractNumId="21" w15:restartNumberingAfterBreak="0">
+    <w:nsid w:val="37DD635B"/>
+    <w:multiLevelType w:val="hybridMultilevel"/>
+    <w:tmpl w:val="EFE60128"/>
+    <w:lvl w:ilvl="0" w:tplc="40090001">
+      <w:start w:val="1"/>
+      <w:numFmt w:val="bullet"/>
+      <w:lvlText w:val=""/>
+      <w:lvlJc w:val="left"/>
+      <w:pPr>
+        <w:ind w:left="1440" w:hanging="360"/>
+      </w:pPr>
+      <w:rPr>
+        <w:rFonts w:ascii="Symbol" w:hAnsi="Symbol" w:hint="default"/>
+      </w:rPr>
+    </w:lvl>
+    <w:lvl w:ilvl="1" w:tplc="40090003">
+      <w:start w:val="1"/>
+      <w:numFmt w:val="bullet"/>
+      <w:lvlText w:val="o"/>
+      <w:lvlJc w:val="left"/>
+      <w:pPr>
+        <w:ind w:left="2160" w:hanging="360"/>
+      </w:pPr>
+      <w:rPr>
+        <w:rFonts w:ascii="Courier New" w:hAnsi="Courier New" w:cs="Courier New" w:hint="default"/>
+      </w:rPr>
+    </w:lvl>
+    <w:lvl w:ilvl="2" w:tplc="40090005" w:tentative="1">
+      <w:start w:val="1"/>
+      <w:numFmt w:val="bullet"/>
+      <w:lvlText w:val=""/>
+      <w:lvlJc w:val="left"/>
+      <w:pPr>
+        <w:ind w:left="2880" w:hanging="360"/>
+      </w:pPr>
+      <w:rPr>
+        <w:rFonts w:ascii="Wingdings" w:hAnsi="Wingdings" w:hint="default"/>
+      </w:rPr>
+    </w:lvl>
+    <w:lvl w:ilvl="3" w:tplc="40090001" w:tentative="1">
+      <w:start w:val="1"/>
+      <w:numFmt w:val="bullet"/>
+      <w:lvlText w:val=""/>
+      <w:lvlJc w:val="left"/>
+      <w:pPr>
+        <w:ind w:left="3600" w:hanging="360"/>
+      </w:pPr>
+      <w:rPr>
+        <w:rFonts w:ascii="Symbol" w:hAnsi="Symbol" w:hint="default"/>
+      </w:rPr>
+    </w:lvl>
+    <w:lvl w:ilvl="4" w:tplc="40090003" w:tentative="1">
+      <w:start w:val="1"/>
+      <w:numFmt w:val="bullet"/>
+      <w:lvlText w:val="o"/>
+      <w:lvlJc w:val="left"/>
+      <w:pPr>
+        <w:ind w:left="4320" w:hanging="360"/>
+      </w:pPr>
+      <w:rPr>
+        <w:rFonts w:ascii="Courier New" w:hAnsi="Courier New" w:cs="Courier New" w:hint="default"/>
+      </w:rPr>
+    </w:lvl>
+    <w:lvl w:ilvl="5" w:tplc="40090005" w:tentative="1">
+      <w:start w:val="1"/>
+      <w:numFmt w:val="bullet"/>
+      <w:lvlText w:val=""/>
+      <w:lvlJc w:val="left"/>
+      <w:pPr>
+        <w:ind w:left="5040" w:hanging="360"/>
+      </w:pPr>
+      <w:rPr>
+        <w:rFonts w:ascii="Wingdings" w:hAnsi="Wingdings" w:hint="default"/>
+      </w:rPr>
+    </w:lvl>
+    <w:lvl w:ilvl="6" w:tplc="40090001" w:tentative="1">
+      <w:start w:val="1"/>
+      <w:numFmt w:val="bullet"/>
+      <w:lvlText w:val=""/>
+      <w:lvlJc w:val="left"/>
+      <w:pPr>
+        <w:ind w:left="5760" w:hanging="360"/>
+      </w:pPr>
+      <w:rPr>
+        <w:rFonts w:ascii="Symbol" w:hAnsi="Symbol" w:hint="default"/>
+      </w:rPr>
+    </w:lvl>
+    <w:lvl w:ilvl="7" w:tplc="40090003" w:tentative="1">
+      <w:start w:val="1"/>
+      <w:numFmt w:val="bullet"/>
+      <w:lvlText w:val="o"/>
+      <w:lvlJc w:val="left"/>
+      <w:pPr>
+        <w:ind w:left="6480" w:hanging="360"/>
+      </w:pPr>
+      <w:rPr>
+        <w:rFonts w:ascii="Courier New" w:hAnsi="Courier New" w:cs="Courier New" w:hint="default"/>
+      </w:rPr>
+    </w:lvl>
+    <w:lvl w:ilvl="8" w:tplc="40090005" w:tentative="1">
+      <w:start w:val="1"/>
+      <w:numFmt w:val="bullet"/>
+      <w:lvlText w:val=""/>
+      <w:lvlJc w:val="left"/>
+      <w:pPr>
+        <w:ind w:left="7200" w:hanging="360"/>
+      </w:pPr>
+      <w:rPr>
+        <w:rFonts w:ascii="Wingdings" w:hAnsi="Wingdings" w:hint="default"/>
+      </w:rPr>
+    </w:lvl>
+  </w:abstractNum>
+  <w:abstractNum w:abstractNumId="22" w15:restartNumberingAfterBreak="0">
     <w:nsid w:val="388F0267"/>
     <w:multiLevelType w:val="hybridMultilevel"/>
     <w:tmpl w:val="BE10EAAA"/>
@@ -5845,7 +6494,7 @@
       </w:rPr>
     </w:lvl>
   </w:abstractNum>
-  <w:abstractNum w:abstractNumId="19" w15:restartNumberingAfterBreak="0">
+  <w:abstractNum w:abstractNumId="23" w15:restartNumberingAfterBreak="0">
     <w:nsid w:val="3C320792"/>
     <w:multiLevelType w:val="hybridMultilevel"/>
     <w:tmpl w:val="F184FA8A"/>
@@ -5934,7 +6583,7 @@
       </w:pPr>
     </w:lvl>
   </w:abstractNum>
-  <w:abstractNum w:abstractNumId="20" w15:restartNumberingAfterBreak="0">
+  <w:abstractNum w:abstractNumId="24" w15:restartNumberingAfterBreak="0">
     <w:nsid w:val="3D2D2A50"/>
     <w:multiLevelType w:val="hybridMultilevel"/>
     <w:tmpl w:val="D102B490"/>
@@ -6023,7 +6672,7 @@
       </w:pPr>
     </w:lvl>
   </w:abstractNum>
-  <w:abstractNum w:abstractNumId="21" w15:restartNumberingAfterBreak="0">
+  <w:abstractNum w:abstractNumId="25" w15:restartNumberingAfterBreak="0">
     <w:nsid w:val="5C7958ED"/>
     <w:multiLevelType w:val="hybridMultilevel"/>
     <w:tmpl w:val="6F6CE83C"/>
@@ -6112,7 +6761,7 @@
       </w:pPr>
     </w:lvl>
   </w:abstractNum>
-  <w:abstractNum w:abstractNumId="22" w15:restartNumberingAfterBreak="0">
+  <w:abstractNum w:abstractNumId="26" w15:restartNumberingAfterBreak="0">
     <w:nsid w:val="65A77E3E"/>
     <w:multiLevelType w:val="hybridMultilevel"/>
     <w:tmpl w:val="118EDC06"/>
@@ -6201,7 +6850,7 @@
       </w:pPr>
     </w:lvl>
   </w:abstractNum>
-  <w:abstractNum w:abstractNumId="23" w15:restartNumberingAfterBreak="0">
+  <w:abstractNum w:abstractNumId="27" w15:restartNumberingAfterBreak="0">
     <w:nsid w:val="674A5BA5"/>
     <w:multiLevelType w:val="hybridMultilevel"/>
     <w:tmpl w:val="FA66BD84"/>
@@ -6290,7 +6939,7 @@
       </w:pPr>
     </w:lvl>
   </w:abstractNum>
-  <w:abstractNum w:abstractNumId="24" w15:restartNumberingAfterBreak="0">
+  <w:abstractNum w:abstractNumId="28" w15:restartNumberingAfterBreak="0">
     <w:nsid w:val="69BA4EB3"/>
     <w:multiLevelType w:val="hybridMultilevel"/>
     <w:tmpl w:val="70861D4C"/>
@@ -6379,7 +7028,7 @@
       </w:pPr>
     </w:lvl>
   </w:abstractNum>
-  <w:abstractNum w:abstractNumId="25" w15:restartNumberingAfterBreak="0">
+  <w:abstractNum w:abstractNumId="29" w15:restartNumberingAfterBreak="0">
     <w:nsid w:val="6D6870B5"/>
     <w:multiLevelType w:val="hybridMultilevel"/>
     <w:tmpl w:val="6A664E24"/>
@@ -6468,7 +7117,7 @@
       </w:pPr>
     </w:lvl>
   </w:abstractNum>
-  <w:abstractNum w:abstractNumId="26" w15:restartNumberingAfterBreak="0">
+  <w:abstractNum w:abstractNumId="30" w15:restartNumberingAfterBreak="0">
     <w:nsid w:val="6EA177C7"/>
     <w:multiLevelType w:val="hybridMultilevel"/>
     <w:tmpl w:val="A75271F8"/>
@@ -6557,7 +7206,7 @@
       </w:pPr>
     </w:lvl>
   </w:abstractNum>
-  <w:abstractNum w:abstractNumId="27" w15:restartNumberingAfterBreak="0">
+  <w:abstractNum w:abstractNumId="31" w15:restartNumberingAfterBreak="0">
     <w:nsid w:val="728110EC"/>
     <w:multiLevelType w:val="hybridMultilevel"/>
     <w:tmpl w:val="A330FC92"/>
@@ -6650,7 +7299,7 @@
       </w:pPr>
     </w:lvl>
   </w:abstractNum>
-  <w:abstractNum w:abstractNumId="28" w15:restartNumberingAfterBreak="0">
+  <w:abstractNum w:abstractNumId="32" w15:restartNumberingAfterBreak="0">
     <w:nsid w:val="744963E4"/>
     <w:multiLevelType w:val="hybridMultilevel"/>
     <w:tmpl w:val="0B725B38"/>
@@ -6766,7 +7415,7 @@
       </w:rPr>
     </w:lvl>
   </w:abstractNum>
-  <w:abstractNum w:abstractNumId="29" w15:restartNumberingAfterBreak="0">
+  <w:abstractNum w:abstractNumId="33" w15:restartNumberingAfterBreak="0">
     <w:nsid w:val="75DD61EB"/>
     <w:multiLevelType w:val="multilevel"/>
     <w:tmpl w:val="0409001F"/>
@@ -6852,7 +7501,7 @@
       </w:pPr>
     </w:lvl>
   </w:abstractNum>
-  <w:abstractNum w:abstractNumId="30" w15:restartNumberingAfterBreak="0">
+  <w:abstractNum w:abstractNumId="34" w15:restartNumberingAfterBreak="0">
     <w:nsid w:val="7A16670C"/>
     <w:multiLevelType w:val="hybridMultilevel"/>
     <w:tmpl w:val="7C822176"/>
@@ -6941,7 +7590,7 @@
       </w:pPr>
     </w:lvl>
   </w:abstractNum>
-  <w:abstractNum w:abstractNumId="31" w15:restartNumberingAfterBreak="0">
+  <w:abstractNum w:abstractNumId="35" w15:restartNumberingAfterBreak="0">
     <w:nsid w:val="7E380433"/>
     <w:multiLevelType w:val="multilevel"/>
     <w:tmpl w:val="9D58CF12"/>
@@ -7040,28 +7689,28 @@
     </w:lvlOverride>
   </w:num>
   <w:num w:numId="3">
-    <w:abstractNumId w:val="13"/>
+    <w:abstractNumId w:val="15"/>
   </w:num>
   <w:num w:numId="4">
     <w:abstractNumId w:val="4"/>
   </w:num>
   <w:num w:numId="5">
-    <w:abstractNumId w:val="28"/>
+    <w:abstractNumId w:val="32"/>
   </w:num>
   <w:num w:numId="6">
-    <w:abstractNumId w:val="27"/>
+    <w:abstractNumId w:val="31"/>
   </w:num>
   <w:num w:numId="7">
     <w:abstractNumId w:val="8"/>
   </w:num>
   <w:num w:numId="8">
-    <w:abstractNumId w:val="29"/>
+    <w:abstractNumId w:val="33"/>
   </w:num>
   <w:num w:numId="9">
     <w:abstractNumId w:val="7"/>
   </w:num>
   <w:num w:numId="10">
-    <w:abstractNumId w:val="14"/>
+    <w:abstractNumId w:val="16"/>
   </w:num>
   <w:num w:numId="11">
     <w:abstractNumId w:val="6"/>
@@ -7079,58 +7728,70 @@
     <w:abstractNumId w:val="0"/>
   </w:num>
   <w:num w:numId="16">
-    <w:abstractNumId w:val="21"/>
+    <w:abstractNumId w:val="25"/>
   </w:num>
   <w:num w:numId="17">
-    <w:abstractNumId w:val="16"/>
+    <w:abstractNumId w:val="18"/>
   </w:num>
   <w:num w:numId="18">
-    <w:abstractNumId w:val="22"/>
+    <w:abstractNumId w:val="26"/>
   </w:num>
   <w:num w:numId="19">
-    <w:abstractNumId w:val="24"/>
+    <w:abstractNumId w:val="28"/>
   </w:num>
   <w:num w:numId="20">
-    <w:abstractNumId w:val="25"/>
+    <w:abstractNumId w:val="29"/>
   </w:num>
   <w:num w:numId="21">
-    <w:abstractNumId w:val="12"/>
+    <w:abstractNumId w:val="14"/>
   </w:num>
   <w:num w:numId="22">
     <w:abstractNumId w:val="9"/>
   </w:num>
   <w:num w:numId="23">
-    <w:abstractNumId w:val="31"/>
+    <w:abstractNumId w:val="35"/>
   </w:num>
   <w:num w:numId="24">
+    <w:abstractNumId w:val="24"/>
+  </w:num>
+  <w:num w:numId="25">
+    <w:abstractNumId w:val="13"/>
+  </w:num>
+  <w:num w:numId="26">
+    <w:abstractNumId w:val="23"/>
+  </w:num>
+  <w:num w:numId="27">
+    <w:abstractNumId w:val="27"/>
+  </w:num>
+  <w:num w:numId="28">
+    <w:abstractNumId w:val="34"/>
+  </w:num>
+  <w:num w:numId="29">
+    <w:abstractNumId w:val="19"/>
+  </w:num>
+  <w:num w:numId="30">
+    <w:abstractNumId w:val="17"/>
+  </w:num>
+  <w:num w:numId="31">
+    <w:abstractNumId w:val="30"/>
+  </w:num>
+  <w:num w:numId="32">
+    <w:abstractNumId w:val="12"/>
+  </w:num>
+  <w:num w:numId="33">
+    <w:abstractNumId w:val="22"/>
+  </w:num>
+  <w:num w:numId="34">
+    <w:abstractNumId w:val="11"/>
+  </w:num>
+  <w:num w:numId="35">
+    <w:abstractNumId w:val="10"/>
+  </w:num>
+  <w:num w:numId="36">
     <w:abstractNumId w:val="20"/>
   </w:num>
-  <w:num w:numId="25">
-    <w:abstractNumId w:val="11"/>
-  </w:num>
-  <w:num w:numId="26">
-    <w:abstractNumId w:val="19"/>
-  </w:num>
-  <w:num w:numId="27">
-    <w:abstractNumId w:val="23"/>
-  </w:num>
-  <w:num w:numId="28">
-    <w:abstractNumId w:val="30"/>
-  </w:num>
-  <w:num w:numId="29">
-    <w:abstractNumId w:val="17"/>
-  </w:num>
-  <w:num w:numId="30">
-    <w:abstractNumId w:val="15"/>
-  </w:num>
-  <w:num w:numId="31">
-    <w:abstractNumId w:val="26"/>
-  </w:num>
-  <w:num w:numId="32">
-    <w:abstractNumId w:val="10"/>
-  </w:num>
-  <w:num w:numId="33">
-    <w:abstractNumId w:val="18"/>
+  <w:num w:numId="37">
+    <w:abstractNumId w:val="21"/>
   </w:num>
 </w:numbering>
 </file>
@@ -9017,7 +9678,7 @@
 </file>
 
 <file path=customXml/itemProps1.xml><?xml version="1.0" encoding="utf-8"?>
-<ds:datastoreItem xmlns:ds="http://schemas.openxmlformats.org/officeDocument/2006/customXml" ds:itemID="{2DC6A32E-9A1E-450E-9273-FCC46FC4D5FA}">
+<ds:datastoreItem xmlns:ds="http://schemas.openxmlformats.org/officeDocument/2006/customXml" ds:itemID="{C43F9ED3-B2BF-4818-B16D-EECCBCED3183}">
   <ds:schemaRefs>
     <ds:schemaRef ds:uri="http://schemas.openxmlformats.org/officeDocument/2006/bibliography"/>
   </ds:schemaRefs>

</xml_diff>

<commit_message>
browser src bug fixes
</commit_message>
<xml_diff>
--- a/Paper/FogBus.docx
+++ b/Paper/FogBus.docx
@@ -3226,11 +3226,11 @@
       <w:r>
         <w:t xml:space="preserve">if the hacker is able to mine all blocks in the chain, in the next transaction the last hash value of this chain would be different from others and the chain would be rejected. </w:t>
       </w:r>
-      <w:proofErr w:type="gramStart"/>
-      <w:r>
-        <w:t>So</w:t>
-      </w:r>
-      <w:proofErr w:type="gramEnd"/>
+      <w:bookmarkStart w:id="1" w:name="_GoBack"/>
+      <w:bookmarkEnd w:id="1"/>
+      <w:r>
+        <w:t>So,</w:t>
+      </w:r>
       <w:r>
         <w:t xml:space="preserve"> the hacker would have to take control and mine simultaneously more than 50% of the network blockchains which is not possible.</w:t>
       </w:r>
@@ -3452,8 +3452,6 @@
       <w:r>
         <w:br w:type="page"/>
       </w:r>
-      <w:bookmarkStart w:id="1" w:name="_GoBack"/>
-      <w:bookmarkEnd w:id="1"/>
     </w:p>
     <w:p>
       <w:pPr>
@@ -9678,7 +9676,7 @@
 </file>
 
 <file path=customXml/itemProps1.xml><?xml version="1.0" encoding="utf-8"?>
-<ds:datastoreItem xmlns:ds="http://schemas.openxmlformats.org/officeDocument/2006/customXml" ds:itemID="{C43F9ED3-B2BF-4818-B16D-EECCBCED3183}">
+<ds:datastoreItem xmlns:ds="http://schemas.openxmlformats.org/officeDocument/2006/customXml" ds:itemID="{7272542A-2833-4EB7-88C0-A3DE772DA8F1}">
   <ds:schemaRefs>
     <ds:schemaRef ds:uri="http://schemas.openxmlformats.org/officeDocument/2006/bibliography"/>
   </ds:schemaRefs>

</xml_diff>